<commit_message>
RC1 release notes ready
</commit_message>
<xml_diff>
--- a/release-notes/Release notes for openPEPPOL-VA-V3.2.0_RC1.docx
+++ b/release-notes/Release notes for openPEPPOL-VA-V3.2.0_RC1.docx
@@ -31,13 +31,7 @@
         <w:rPr>
           <w:lang w:val="nb-NO"/>
         </w:rPr>
-        <w:t xml:space="preserve"> V3.</w:t>
-      </w:r>
-      <w:r>
-        <w:rPr>
-          <w:lang w:val="nb-NO"/>
-        </w:rPr>
-        <w:t>2</w:t>
+        <w:t xml:space="preserve"> V3.2</w:t>
       </w:r>
       <w:r>
         <w:rPr>
@@ -57,28 +51,22 @@
         <w:pStyle w:val="Heading1"/>
       </w:pPr>
       <w:r>
-        <w:t>Published for re</w:t>
-      </w:r>
-      <w:r>
-        <w:t>lease</w:t>
+        <w:t xml:space="preserve">Published for </w:t>
+      </w:r>
+      <w:r>
+        <w:t>review</w:t>
       </w:r>
       <w:r>
         <w:t xml:space="preserve"> </w:t>
       </w:r>
       <w:r>
-        <w:t>xx</w:t>
-      </w:r>
-      <w:r>
-        <w:t>.0</w:t>
-      </w:r>
-      <w:r>
-        <w:t>4</w:t>
+        <w:t>05.04</w:t>
       </w:r>
       <w:r>
         <w:t>.</w:t>
       </w:r>
       <w:r>
-        <w:t>2016</w:t>
+        <w:t>2015</w:t>
       </w:r>
     </w:p>
     <w:p/>
@@ -95,57 +83,191 @@
         <w:pStyle w:val="ListParagraph"/>
         <w:numPr>
           <w:ilvl w:val="0"/>
-          <w:numId w:val="1"/>
+          <w:numId w:val="3"/>
         </w:numPr>
       </w:pPr>
       <w:r>
-        <w:t>TBA (Siv…)</w:t>
-      </w:r>
+        <w:t xml:space="preserve">Several validation rules have been optimized according to </w:t>
+      </w:r>
+      <w:r>
+        <w:t>incoming RFCs</w:t>
+      </w:r>
+    </w:p>
+    <w:p>
+      <w:pPr>
+        <w:pStyle w:val="ListParagraph"/>
+        <w:numPr>
+          <w:ilvl w:val="0"/>
+          <w:numId w:val="3"/>
+        </w:numPr>
+      </w:pPr>
+      <w:r>
+        <w:t xml:space="preserve">The OPENPEPPOL core artifact have been added </w:t>
+      </w:r>
+      <w:r>
+        <w:t>to the validation to validate that the document instance is conformant to the PEPPOL core elements</w:t>
+      </w:r>
+    </w:p>
+    <w:p>
+      <w:pPr>
+        <w:pStyle w:val="ListParagraph"/>
+        <w:numPr>
+          <w:ilvl w:val="0"/>
+          <w:numId w:val="3"/>
+        </w:numPr>
+      </w:pPr>
+      <w:r>
+        <w:t>New rules have been implemented for the Despatch Advice</w:t>
+      </w:r>
+      <w:r>
+        <w:t xml:space="preserve"> (</w:t>
+      </w:r>
+      <w:r>
+        <w:rPr>
+          <w:rFonts w:ascii="Calibri" w:hAnsi="Calibri" w:cs="Arial"/>
+          <w:color w:val="000000"/>
+        </w:rPr>
+        <w:t>EUGEN-T16-R007</w:t>
+      </w:r>
+      <w:r>
+        <w:t>)</w:t>
+      </w:r>
+      <w:r>
+        <w:t xml:space="preserve"> </w:t>
+      </w:r>
+      <w:r>
+        <w:t>for v</w:t>
+      </w:r>
+      <w:r>
+        <w:t>alidation of delivered quantities</w:t>
+      </w:r>
+    </w:p>
+    <w:p>
+      <w:pPr>
+        <w:pStyle w:val="ListParagraph"/>
+        <w:numPr>
+          <w:ilvl w:val="0"/>
+          <w:numId w:val="3"/>
+        </w:numPr>
+      </w:pPr>
+      <w:r>
+        <w:t xml:space="preserve">Minor editorial </w:t>
+      </w:r>
+      <w:r>
+        <w:t>corrections has been done</w:t>
+      </w:r>
+      <w:r>
+        <w:t xml:space="preserve"> in the ord</w:t>
+      </w:r>
+      <w:r>
+        <w:t>er BIS, catalogue BIS and Billing.</w:t>
+      </w:r>
+    </w:p>
+    <w:p>
+      <w:pPr>
+        <w:pStyle w:val="ListParagraph"/>
+        <w:numPr>
+          <w:ilvl w:val="0"/>
+          <w:numId w:val="3"/>
+        </w:numPr>
+      </w:pPr>
+      <w:r>
+        <w:t>PEPPOLCORE artifacts have been added</w:t>
+      </w:r>
+    </w:p>
+    <w:p>
+      <w:pPr>
+        <w:pStyle w:val="ListParagraph"/>
+        <w:numPr>
+          <w:ilvl w:val="0"/>
+          <w:numId w:val="3"/>
+        </w:numPr>
+      </w:pPr>
+      <w:r>
+        <w:rPr>
+          <w:rFonts w:ascii="Calibri" w:hAnsi="Calibri" w:cs="Arial"/>
+          <w:color w:val="000000"/>
+        </w:rPr>
+        <w:t>EUGEN-T16-R007 have been added to the T16 validation</w:t>
+      </w:r>
+    </w:p>
+    <w:p>
+      <w:pPr>
+        <w:pStyle w:val="ListParagraph"/>
+        <w:numPr>
+          <w:ilvl w:val="0"/>
+          <w:numId w:val="3"/>
+        </w:numPr>
+      </w:pPr>
+      <w:r>
+        <w:t xml:space="preserve">Minor corrections has been done in rule </w:t>
+      </w:r>
+      <w:r>
+        <w:rPr>
+          <w:rFonts w:ascii="Lucida Console" w:hAnsi="Lucida Console" w:cs="Lucida Console"/>
+          <w:sz w:val="20"/>
+          <w:lang w:val="da-DK"/>
+        </w:rPr>
+        <w:t>BII2-T10-R043</w:t>
+      </w:r>
+      <w:r>
+        <w:t xml:space="preserve">, </w:t>
+      </w:r>
+      <w:r>
+        <w:rPr>
+          <w:rFonts w:ascii="Lucida Console" w:hAnsi="Lucida Console" w:cs="Lucida Console"/>
+          <w:sz w:val="20"/>
+          <w:lang w:val="da-DK"/>
+        </w:rPr>
+        <w:t xml:space="preserve">BII2-T14-R043, </w:t>
+      </w:r>
+      <w:r>
+        <w:rPr>
+          <w:rFonts w:ascii="Calibri" w:hAnsi="Calibri" w:cs="Arial"/>
+          <w:color w:val="000000"/>
+        </w:rPr>
+        <w:t>BII2-T01-R011</w:t>
+      </w:r>
+      <w:r>
+        <w:rPr>
+          <w:rFonts w:ascii="Calibri" w:hAnsi="Calibri" w:cs="Arial"/>
+          <w:color w:val="000000"/>
+        </w:rPr>
+        <w:t xml:space="preserve"> </w:t>
+      </w:r>
+      <w:r>
+        <w:t>,</w:t>
+      </w:r>
+      <w:r>
+        <w:t xml:space="preserve"> </w:t>
+      </w:r>
+      <w:r>
+        <w:rPr>
+          <w:rFonts w:ascii="Calibri" w:hAnsi="Calibri" w:cs="Arial"/>
+          <w:color w:val="000000"/>
+        </w:rPr>
+        <w:t xml:space="preserve">BII2-T01-R017, </w:t>
+      </w:r>
+      <w:r>
+        <w:t xml:space="preserve"> </w:t>
+      </w:r>
+      <w:r>
+        <w:rPr>
+          <w:rFonts w:ascii="Calibri" w:hAnsi="Calibri" w:cs="Arial"/>
+          <w:color w:val="000000"/>
+        </w:rPr>
+        <w:t>EUGEN-T16-R002 and BII2-T01-R017</w:t>
+      </w:r>
+    </w:p>
+    <w:p>
+      <w:pPr>
+        <w:rPr>
+          <w:i w:val="0"/>
+        </w:rPr>
+      </w:pPr>
       <w:bookmarkStart w:id="0" w:name="_GoBack"/>
       <w:bookmarkEnd w:id="0"/>
     </w:p>
-    <w:p>
-      <w:pPr>
-        <w:pStyle w:val="ListParagraph"/>
-      </w:pPr>
-    </w:p>
-    <w:p>
-      <w:pPr>
-        <w:pStyle w:val="Heading2"/>
-      </w:pPr>
-      <w:r>
-        <w:t xml:space="preserve">Changes done </w:t>
-      </w:r>
-      <w:r>
-        <w:t xml:space="preserve">after </w:t>
-      </w:r>
-      <w:r>
-        <w:t>RC</w:t>
-      </w:r>
-      <w:r>
-        <w:t>1</w:t>
-      </w:r>
-      <w:r>
-        <w:t>:</w:t>
-      </w:r>
-    </w:p>
-    <w:p>
-      <w:pPr>
-        <w:pStyle w:val="ListParagraph"/>
-        <w:numPr>
-          <w:ilvl w:val="0"/>
-          <w:numId w:val="2"/>
-        </w:numPr>
-      </w:pPr>
-      <w:r>
-        <w:t>TB</w:t>
-      </w:r>
-      <w:r>
-        <w:t>D</w:t>
-      </w:r>
-    </w:p>
-    <w:p/>
-    <w:p/>
     <w:p>
       <w:pPr>
         <w:pStyle w:val="Heading2"/>
@@ -162,14 +284,15 @@
     <w:tbl>
       <w:tblPr>
         <w:tblW w:w="5000" w:type="pct"/>
+        <w:tblLayout w:type="fixed"/>
         <w:tblLook w:val="04A0" w:firstRow="1" w:lastRow="0" w:firstColumn="1" w:lastColumn="0" w:noHBand="0" w:noVBand="1"/>
       </w:tblPr>
       <w:tblGrid>
-        <w:gridCol w:w="1027"/>
-        <w:gridCol w:w="1129"/>
-        <w:gridCol w:w="3538"/>
-        <w:gridCol w:w="3647"/>
-        <w:gridCol w:w="4881"/>
+        <w:gridCol w:w="1410"/>
+        <w:gridCol w:w="1411"/>
+        <w:gridCol w:w="4799"/>
+        <w:gridCol w:w="1701"/>
+        <w:gridCol w:w="4901"/>
       </w:tblGrid>
       <w:tr>
         <w:trPr>
@@ -177,7 +300,7 @@
         </w:trPr>
         <w:tc>
           <w:tcPr>
-            <w:tcW w:w="361" w:type="pct"/>
+            <w:tcW w:w="496" w:type="pct"/>
             <w:tcBorders>
               <w:top w:val="single" w:sz="8" w:space="0" w:color="auto"/>
               <w:left w:val="single" w:sz="8" w:space="0" w:color="auto"/>
@@ -219,7 +342,7 @@
         </w:tc>
         <w:tc>
           <w:tcPr>
-            <w:tcW w:w="397" w:type="pct"/>
+            <w:tcW w:w="496" w:type="pct"/>
             <w:tcBorders>
               <w:top w:val="single" w:sz="8" w:space="0" w:color="auto"/>
               <w:left w:val="nil"/>
@@ -261,7 +384,7 @@
         </w:tc>
         <w:tc>
           <w:tcPr>
-            <w:tcW w:w="1244" w:type="pct"/>
+            <w:tcW w:w="1687" w:type="pct"/>
             <w:tcBorders>
               <w:top w:val="single" w:sz="8" w:space="0" w:color="auto"/>
               <w:left w:val="nil"/>
@@ -303,7 +426,7 @@
         </w:tc>
         <w:tc>
           <w:tcPr>
-            <w:tcW w:w="1282" w:type="pct"/>
+            <w:tcW w:w="598" w:type="pct"/>
             <w:tcBorders>
               <w:top w:val="single" w:sz="8" w:space="0" w:color="auto"/>
               <w:left w:val="nil"/>
@@ -346,7 +469,7 @@
         </w:tc>
         <w:tc>
           <w:tcPr>
-            <w:tcW w:w="1716" w:type="pct"/>
+            <w:tcW w:w="1723" w:type="pct"/>
             <w:tcBorders>
               <w:top w:val="single" w:sz="8" w:space="0" w:color="auto"/>
               <w:left w:val="nil"/>
@@ -394,7 +517,331 @@
         </w:trPr>
         <w:tc>
           <w:tcPr>
-            <w:tcW w:w="361" w:type="pct"/>
+            <w:tcW w:w="496" w:type="pct"/>
+            <w:tcBorders>
+              <w:top w:val="nil"/>
+              <w:left w:val="single" w:sz="8" w:space="0" w:color="auto"/>
+              <w:bottom w:val="single" w:sz="4" w:space="0" w:color="auto"/>
+              <w:right w:val="single" w:sz="4" w:space="0" w:color="auto"/>
+            </w:tcBorders>
+            <w:shd w:val="clear" w:color="auto" w:fill="auto"/>
+            <w:noWrap/>
+            <w:hideMark/>
+          </w:tcPr>
+          <w:p>
+            <w:pPr>
+              <w:spacing w:after="0" w:line="240" w:lineRule="auto"/>
+              <w:rPr>
+                <w:rFonts w:ascii="Calibri" w:eastAsia="Times New Roman" w:hAnsi="Calibri" w:cs="Times New Roman"/>
+                <w:i w:val="0"/>
+                <w:iCs w:val="0"/>
+                <w:color w:val="000000"/>
+                <w:sz w:val="20"/>
+                <w:szCs w:val="24"/>
+              </w:rPr>
+            </w:pPr>
+            <w:r>
+              <w:rPr>
+                <w:rFonts w:ascii="Lucida Console" w:hAnsi="Lucida Console" w:cs="Lucida Console"/>
+                <w:i w:val="0"/>
+                <w:iCs w:val="0"/>
+                <w:sz w:val="20"/>
+                <w:lang w:val="da-DK"/>
+              </w:rPr>
+              <w:t>BII2-T10-R043</w:t>
+            </w:r>
+          </w:p>
+        </w:tc>
+        <w:tc>
+          <w:tcPr>
+            <w:tcW w:w="496" w:type="pct"/>
+            <w:tcBorders>
+              <w:top w:val="nil"/>
+              <w:left w:val="nil"/>
+              <w:bottom w:val="single" w:sz="4" w:space="0" w:color="auto"/>
+              <w:right w:val="single" w:sz="4" w:space="0" w:color="auto"/>
+            </w:tcBorders>
+            <w:shd w:val="clear" w:color="auto" w:fill="auto"/>
+            <w:noWrap/>
+            <w:hideMark/>
+          </w:tcPr>
+          <w:p>
+            <w:pPr>
+              <w:spacing w:after="0" w:line="240" w:lineRule="auto"/>
+              <w:rPr>
+                <w:rFonts w:ascii="Calibri" w:eastAsia="Times New Roman" w:hAnsi="Calibri" w:cs="Times New Roman"/>
+                <w:i w:val="0"/>
+                <w:iCs w:val="0"/>
+                <w:color w:val="000000"/>
+                <w:sz w:val="20"/>
+                <w:szCs w:val="24"/>
+              </w:rPr>
+            </w:pPr>
+            <w:r>
+              <w:rPr>
+                <w:rFonts w:ascii="Lucida Console" w:hAnsi="Lucida Console" w:cs="Lucida Console"/>
+                <w:i w:val="0"/>
+                <w:iCs w:val="0"/>
+                <w:sz w:val="20"/>
+                <w:lang w:val="da-DK"/>
+              </w:rPr>
+              <w:t>BII2-T14-R043</w:t>
+            </w:r>
+          </w:p>
+        </w:tc>
+        <w:tc>
+          <w:tcPr>
+            <w:tcW w:w="1687" w:type="pct"/>
+            <w:tcBorders>
+              <w:top w:val="nil"/>
+              <w:left w:val="nil"/>
+              <w:bottom w:val="single" w:sz="4" w:space="0" w:color="auto"/>
+              <w:right w:val="single" w:sz="4" w:space="0" w:color="auto"/>
+            </w:tcBorders>
+            <w:shd w:val="clear" w:color="auto" w:fill="auto"/>
+            <w:noWrap/>
+            <w:hideMark/>
+          </w:tcPr>
+          <w:p>
+            <w:pPr>
+              <w:spacing w:after="0" w:line="240" w:lineRule="auto"/>
+              <w:rPr>
+                <w:rFonts w:ascii="Calibri" w:eastAsia="Times New Roman" w:hAnsi="Calibri" w:cs="Times New Roman"/>
+                <w:i w:val="0"/>
+                <w:iCs w:val="0"/>
+                <w:color w:val="000000"/>
+                <w:sz w:val="20"/>
+                <w:szCs w:val="24"/>
+              </w:rPr>
+            </w:pPr>
+            <w:r>
+              <w:rPr>
+                <w:rFonts w:ascii="Calibri" w:eastAsia="Times New Roman" w:hAnsi="Calibri" w:cs="Times New Roman"/>
+                <w:i w:val="0"/>
+                <w:iCs w:val="0"/>
+                <w:color w:val="000000"/>
+                <w:sz w:val="20"/>
+                <w:szCs w:val="24"/>
+              </w:rPr>
+              <w:t xml:space="preserve">Fix to prevent </w:t>
+            </w:r>
+            <w:r>
+              <w:rPr>
+                <w:rFonts w:ascii="Lucida Console" w:hAnsi="Lucida Console" w:cs="Lucida Console"/>
+                <w:i w:val="0"/>
+                <w:iCs w:val="0"/>
+                <w:sz w:val="20"/>
+                <w:lang w:val="da-DK"/>
+              </w:rPr>
+              <w:t>BII2-T14-R043</w:t>
+            </w:r>
+            <w:r>
+              <w:rPr>
+                <w:rFonts w:ascii="Lucida Console" w:hAnsi="Lucida Console" w:cs="Lucida Console"/>
+                <w:i w:val="0"/>
+                <w:iCs w:val="0"/>
+                <w:sz w:val="20"/>
+                <w:lang w:val="da-DK"/>
+              </w:rPr>
+              <w:t xml:space="preserve"> to fire </w:t>
+            </w:r>
+            <w:proofErr w:type="spellStart"/>
+            <w:r>
+              <w:rPr>
+                <w:rFonts w:ascii="Lucida Console" w:hAnsi="Lucida Console" w:cs="Lucida Console"/>
+                <w:i w:val="0"/>
+                <w:iCs w:val="0"/>
+                <w:sz w:val="20"/>
+                <w:lang w:val="da-DK"/>
+              </w:rPr>
+              <w:t>when</w:t>
+            </w:r>
+            <w:proofErr w:type="spellEnd"/>
+            <w:r>
+              <w:rPr>
+                <w:rFonts w:ascii="Lucida Console" w:hAnsi="Lucida Console" w:cs="Lucida Console"/>
+                <w:i w:val="0"/>
+                <w:iCs w:val="0"/>
+                <w:sz w:val="20"/>
+                <w:lang w:val="da-DK"/>
+              </w:rPr>
+              <w:t xml:space="preserve"> </w:t>
+            </w:r>
+            <w:proofErr w:type="spellStart"/>
+            <w:r>
+              <w:rPr>
+                <w:rFonts w:ascii="Lucida Console" w:hAnsi="Lucida Console" w:cs="Lucida Console"/>
+                <w:i w:val="0"/>
+                <w:iCs w:val="0"/>
+                <w:sz w:val="20"/>
+                <w:lang w:val="da-DK"/>
+              </w:rPr>
+              <w:t>no</w:t>
+            </w:r>
+            <w:proofErr w:type="spellEnd"/>
+            <w:r>
+              <w:rPr>
+                <w:rFonts w:ascii="Lucida Console" w:hAnsi="Lucida Console" w:cs="Lucida Console"/>
+                <w:i w:val="0"/>
+                <w:iCs w:val="0"/>
+                <w:sz w:val="20"/>
+                <w:lang w:val="da-DK"/>
+              </w:rPr>
+              <w:t xml:space="preserve"> </w:t>
+            </w:r>
+            <w:proofErr w:type="spellStart"/>
+            <w:r>
+              <w:rPr>
+                <w:rFonts w:ascii="Lucida Console" w:hAnsi="Lucida Console" w:cs="Lucida Console"/>
+                <w:i w:val="0"/>
+                <w:iCs w:val="0"/>
+                <w:sz w:val="20"/>
+                <w:lang w:val="da-DK"/>
+              </w:rPr>
+              <w:t>TaxTotal</w:t>
+            </w:r>
+            <w:proofErr w:type="spellEnd"/>
+            <w:r>
+              <w:rPr>
+                <w:rFonts w:ascii="Lucida Console" w:hAnsi="Lucida Console" w:cs="Lucida Console"/>
+                <w:i w:val="0"/>
+                <w:iCs w:val="0"/>
+                <w:sz w:val="20"/>
+                <w:lang w:val="da-DK"/>
+              </w:rPr>
+              <w:t xml:space="preserve"> is present in the Invoice or </w:t>
+            </w:r>
+            <w:proofErr w:type="spellStart"/>
+            <w:r>
+              <w:rPr>
+                <w:rFonts w:ascii="Lucida Console" w:hAnsi="Lucida Console" w:cs="Lucida Console"/>
+                <w:i w:val="0"/>
+                <w:iCs w:val="0"/>
+                <w:sz w:val="20"/>
+                <w:lang w:val="da-DK"/>
+              </w:rPr>
+              <w:t>Creditnote</w:t>
+            </w:r>
+            <w:proofErr w:type="spellEnd"/>
+          </w:p>
+        </w:tc>
+        <w:tc>
+          <w:tcPr>
+            <w:tcW w:w="598" w:type="pct"/>
+            <w:tcBorders>
+              <w:top w:val="nil"/>
+              <w:left w:val="nil"/>
+              <w:bottom w:val="single" w:sz="4" w:space="0" w:color="auto"/>
+              <w:right w:val="single" w:sz="4" w:space="0" w:color="auto"/>
+            </w:tcBorders>
+            <w:shd w:val="clear" w:color="auto" w:fill="auto"/>
+            <w:noWrap/>
+            <w:hideMark/>
+          </w:tcPr>
+          <w:p>
+            <w:pPr>
+              <w:spacing w:after="0" w:line="240" w:lineRule="auto"/>
+              <w:rPr>
+                <w:rFonts w:ascii="Calibri" w:eastAsia="Times New Roman" w:hAnsi="Calibri" w:cs="Times New Roman"/>
+                <w:i w:val="0"/>
+                <w:iCs w:val="0"/>
+                <w:color w:val="000000"/>
+                <w:sz w:val="20"/>
+                <w:szCs w:val="24"/>
+              </w:rPr>
+            </w:pPr>
+            <w:r>
+              <w:rPr>
+                <w:rFonts w:ascii="Calibri" w:hAnsi="Calibri" w:cs="Arial"/>
+                <w:i w:val="0"/>
+                <w:color w:val="000000"/>
+              </w:rPr>
+              <w:t>BII2-T01-R011</w:t>
+            </w:r>
+          </w:p>
+        </w:tc>
+        <w:tc>
+          <w:tcPr>
+            <w:tcW w:w="1723" w:type="pct"/>
+            <w:tcBorders>
+              <w:top w:val="nil"/>
+              <w:left w:val="nil"/>
+              <w:bottom w:val="single" w:sz="4" w:space="0" w:color="auto"/>
+              <w:right w:val="single" w:sz="8" w:space="0" w:color="auto"/>
+            </w:tcBorders>
+            <w:shd w:val="clear" w:color="auto" w:fill="auto"/>
+            <w:noWrap/>
+          </w:tcPr>
+          <w:p>
+            <w:pPr>
+              <w:spacing w:after="0" w:line="240" w:lineRule="auto"/>
+              <w:rPr>
+                <w:rFonts w:ascii="Calibri" w:eastAsia="Times New Roman" w:hAnsi="Calibri" w:cs="Times New Roman"/>
+                <w:i w:val="0"/>
+                <w:iCs w:val="0"/>
+                <w:color w:val="000000"/>
+                <w:sz w:val="20"/>
+                <w:szCs w:val="24"/>
+              </w:rPr>
+            </w:pPr>
+            <w:r>
+              <w:rPr>
+                <w:rFonts w:ascii="Calibri" w:eastAsia="Times New Roman" w:hAnsi="Calibri" w:cs="Times New Roman"/>
+                <w:i w:val="0"/>
+                <w:iCs w:val="0"/>
+                <w:color w:val="000000"/>
+                <w:sz w:val="20"/>
+                <w:szCs w:val="24"/>
+              </w:rPr>
+              <w:t xml:space="preserve">Fix to prevent firing of rules on optional </w:t>
+            </w:r>
+            <w:proofErr w:type="spellStart"/>
+            <w:r>
+              <w:rPr>
+                <w:rFonts w:ascii="Calibri" w:eastAsia="Times New Roman" w:hAnsi="Calibri" w:cs="Times New Roman"/>
+                <w:i w:val="0"/>
+                <w:iCs w:val="0"/>
+                <w:color w:val="000000"/>
+                <w:sz w:val="20"/>
+                <w:szCs w:val="24"/>
+              </w:rPr>
+              <w:t>cac</w:t>
+            </w:r>
+            <w:proofErr w:type="gramStart"/>
+            <w:r>
+              <w:rPr>
+                <w:rFonts w:ascii="Calibri" w:eastAsia="Times New Roman" w:hAnsi="Calibri" w:cs="Times New Roman"/>
+                <w:i w:val="0"/>
+                <w:iCs w:val="0"/>
+                <w:color w:val="000000"/>
+                <w:sz w:val="20"/>
+                <w:szCs w:val="24"/>
+              </w:rPr>
+              <w:t>:Price</w:t>
+            </w:r>
+            <w:proofErr w:type="spellEnd"/>
+            <w:proofErr w:type="gramEnd"/>
+            <w:r>
+              <w:rPr>
+                <w:rFonts w:ascii="Calibri" w:eastAsia="Times New Roman" w:hAnsi="Calibri" w:cs="Times New Roman"/>
+                <w:i w:val="0"/>
+                <w:iCs w:val="0"/>
+                <w:color w:val="000000"/>
+                <w:sz w:val="20"/>
+                <w:szCs w:val="24"/>
+              </w:rPr>
+              <w:t xml:space="preserve"> is not present. This is optional but is currently being treated as mandatory. This is fixed</w:t>
+            </w:r>
+          </w:p>
+        </w:tc>
+      </w:tr>
+      <w:tr>
+        <w:trPr>
+          <w:trHeight w:val="320"/>
+        </w:trPr>
+        <w:tc>
+          <w:tcPr>
+            <w:tcW w:w="496" w:type="pct"/>
             <w:tcBorders>
               <w:top w:val="nil"/>
               <w:left w:val="single" w:sz="8" w:space="0" w:color="auto"/>
@@ -420,7 +867,7 @@
         </w:tc>
         <w:tc>
           <w:tcPr>
-            <w:tcW w:w="397" w:type="pct"/>
+            <w:tcW w:w="496" w:type="pct"/>
             <w:tcBorders>
               <w:top w:val="nil"/>
               <w:left w:val="nil"/>
@@ -446,7 +893,7 @@
         </w:tc>
         <w:tc>
           <w:tcPr>
-            <w:tcW w:w="1244" w:type="pct"/>
+            <w:tcW w:w="1687" w:type="pct"/>
             <w:tcBorders>
               <w:top w:val="nil"/>
               <w:left w:val="nil"/>
@@ -472,7 +919,110 @@
         </w:tc>
         <w:tc>
           <w:tcPr>
-            <w:tcW w:w="1282" w:type="pct"/>
+            <w:tcW w:w="598" w:type="pct"/>
+            <w:tcBorders>
+              <w:top w:val="nil"/>
+              <w:left w:val="nil"/>
+              <w:bottom w:val="single" w:sz="4" w:space="0" w:color="auto"/>
+              <w:right w:val="single" w:sz="4" w:space="0" w:color="auto"/>
+            </w:tcBorders>
+            <w:shd w:val="clear" w:color="auto" w:fill="auto"/>
+            <w:noWrap/>
+            <w:hideMark/>
+          </w:tcPr>
+          <w:p>
+            <w:pPr>
+              <w:spacing w:after="0" w:line="240" w:lineRule="auto"/>
+              <w:rPr>
+                <w:rFonts w:ascii="Calibri" w:eastAsia="Times New Roman" w:hAnsi="Calibri" w:cs="Times New Roman"/>
+                <w:i w:val="0"/>
+                <w:iCs w:val="0"/>
+                <w:color w:val="000000"/>
+                <w:sz w:val="20"/>
+                <w:szCs w:val="24"/>
+              </w:rPr>
+            </w:pPr>
+            <w:r>
+              <w:rPr>
+                <w:rFonts w:ascii="Calibri" w:hAnsi="Calibri" w:cs="Arial"/>
+                <w:i w:val="0"/>
+                <w:color w:val="000000"/>
+              </w:rPr>
+              <w:t>BII2-T01-R017</w:t>
+            </w:r>
+          </w:p>
+        </w:tc>
+        <w:tc>
+          <w:tcPr>
+            <w:tcW w:w="1723" w:type="pct"/>
+            <w:tcBorders>
+              <w:top w:val="nil"/>
+              <w:left w:val="nil"/>
+              <w:bottom w:val="single" w:sz="4" w:space="0" w:color="auto"/>
+              <w:right w:val="single" w:sz="8" w:space="0" w:color="auto"/>
+            </w:tcBorders>
+            <w:shd w:val="clear" w:color="auto" w:fill="auto"/>
+            <w:noWrap/>
+          </w:tcPr>
+          <w:p>
+            <w:pPr>
+              <w:spacing w:after="0" w:line="240" w:lineRule="auto"/>
+              <w:rPr>
+                <w:rFonts w:ascii="Calibri" w:eastAsia="Times New Roman" w:hAnsi="Calibri" w:cs="Times New Roman"/>
+                <w:i w:val="0"/>
+                <w:iCs w:val="0"/>
+                <w:color w:val="000000"/>
+                <w:sz w:val="20"/>
+                <w:szCs w:val="24"/>
+              </w:rPr>
+            </w:pPr>
+            <w:r>
+              <w:rPr>
+                <w:rFonts w:ascii="Calibri" w:eastAsia="Times New Roman" w:hAnsi="Calibri" w:cs="Times New Roman"/>
+                <w:i w:val="0"/>
+                <w:iCs w:val="0"/>
+                <w:color w:val="000000"/>
+                <w:sz w:val="20"/>
+                <w:szCs w:val="24"/>
+              </w:rPr>
+              <w:t>Fixed to not fire when it not should</w:t>
+            </w:r>
+          </w:p>
+        </w:tc>
+      </w:tr>
+      <w:tr>
+        <w:trPr>
+          <w:trHeight w:val="480"/>
+        </w:trPr>
+        <w:tc>
+          <w:tcPr>
+            <w:tcW w:w="496" w:type="pct"/>
+            <w:tcBorders>
+              <w:top w:val="nil"/>
+              <w:left w:val="single" w:sz="8" w:space="0" w:color="auto"/>
+              <w:bottom w:val="single" w:sz="4" w:space="0" w:color="auto"/>
+              <w:right w:val="single" w:sz="4" w:space="0" w:color="auto"/>
+            </w:tcBorders>
+            <w:shd w:val="clear" w:color="auto" w:fill="auto"/>
+            <w:noWrap/>
+          </w:tcPr>
+          <w:p>
+            <w:pPr>
+              <w:spacing w:after="0" w:line="240" w:lineRule="auto"/>
+              <w:rPr>
+                <w:rFonts w:ascii="Calibri" w:eastAsia="Times New Roman" w:hAnsi="Calibri" w:cs="Times New Roman"/>
+                <w:i w:val="0"/>
+                <w:iCs w:val="0"/>
+                <w:color w:val="000000"/>
+                <w:sz w:val="20"/>
+                <w:szCs w:val="24"/>
+              </w:rPr>
+            </w:pPr>
+          </w:p>
+        </w:tc>
+        <w:tc>
+          <w:tcPr>
+            <w:tcW w:w="496" w:type="pct"/>
             <w:tcBorders>
               <w:top w:val="nil"/>
               <w:left w:val="nil"/>
@@ -498,7 +1048,514 @@
         </w:tc>
         <w:tc>
           <w:tcPr>
-            <w:tcW w:w="1716" w:type="pct"/>
+            <w:tcW w:w="1687" w:type="pct"/>
+            <w:tcBorders>
+              <w:top w:val="nil"/>
+              <w:left w:val="nil"/>
+              <w:bottom w:val="single" w:sz="4" w:space="0" w:color="auto"/>
+              <w:right w:val="single" w:sz="4" w:space="0" w:color="auto"/>
+            </w:tcBorders>
+            <w:shd w:val="clear" w:color="auto" w:fill="auto"/>
+            <w:noWrap/>
+          </w:tcPr>
+          <w:p>
+            <w:pPr>
+              <w:spacing w:after="0" w:line="240" w:lineRule="auto"/>
+              <w:rPr>
+                <w:rFonts w:ascii="Calibri" w:eastAsia="Times New Roman" w:hAnsi="Calibri" w:cs="Times New Roman"/>
+                <w:i w:val="0"/>
+                <w:iCs w:val="0"/>
+                <w:color w:val="000000"/>
+                <w:sz w:val="20"/>
+                <w:szCs w:val="24"/>
+              </w:rPr>
+            </w:pPr>
+          </w:p>
+        </w:tc>
+        <w:tc>
+          <w:tcPr>
+            <w:tcW w:w="598" w:type="pct"/>
+            <w:tcBorders>
+              <w:top w:val="nil"/>
+              <w:left w:val="nil"/>
+              <w:bottom w:val="single" w:sz="4" w:space="0" w:color="auto"/>
+              <w:right w:val="single" w:sz="4" w:space="0" w:color="auto"/>
+            </w:tcBorders>
+            <w:shd w:val="clear" w:color="000000" w:fill="B7DEE8"/>
+            <w:noWrap/>
+            <w:hideMark/>
+          </w:tcPr>
+          <w:p>
+            <w:pPr>
+              <w:spacing w:after="0" w:line="240" w:lineRule="auto"/>
+              <w:jc w:val="center"/>
+              <w:rPr>
+                <w:rFonts w:ascii="Calibri" w:eastAsia="Times New Roman" w:hAnsi="Calibri" w:cs="Times New Roman"/>
+                <w:b/>
+                <w:bCs/>
+                <w:i w:val="0"/>
+                <w:iCs w:val="0"/>
+                <w:color w:val="31869B"/>
+                <w:sz w:val="20"/>
+                <w:szCs w:val="36"/>
+              </w:rPr>
+            </w:pPr>
+            <w:r>
+              <w:rPr>
+                <w:rFonts w:ascii="Calibri" w:eastAsia="Times New Roman" w:hAnsi="Calibri" w:cs="Times New Roman"/>
+                <w:b/>
+                <w:bCs/>
+                <w:i w:val="0"/>
+                <w:iCs w:val="0"/>
+                <w:color w:val="31869B"/>
+                <w:sz w:val="20"/>
+                <w:szCs w:val="36"/>
+              </w:rPr>
+              <w:t>T16 Despatch Advice</w:t>
+            </w:r>
+          </w:p>
+        </w:tc>
+        <w:tc>
+          <w:tcPr>
+            <w:tcW w:w="1723" w:type="pct"/>
+            <w:tcBorders>
+              <w:top w:val="nil"/>
+              <w:left w:val="nil"/>
+              <w:bottom w:val="single" w:sz="4" w:space="0" w:color="auto"/>
+              <w:right w:val="single" w:sz="8" w:space="0" w:color="auto"/>
+            </w:tcBorders>
+            <w:shd w:val="clear" w:color="000000" w:fill="B7DEE8"/>
+            <w:noWrap/>
+            <w:hideMark/>
+          </w:tcPr>
+          <w:p>
+            <w:pPr>
+              <w:spacing w:after="0" w:line="240" w:lineRule="auto"/>
+              <w:jc w:val="center"/>
+              <w:rPr>
+                <w:rFonts w:ascii="Calibri" w:eastAsia="Times New Roman" w:hAnsi="Calibri" w:cs="Times New Roman"/>
+                <w:b/>
+                <w:bCs/>
+                <w:i w:val="0"/>
+                <w:iCs w:val="0"/>
+                <w:color w:val="31869B"/>
+                <w:sz w:val="20"/>
+                <w:szCs w:val="36"/>
+              </w:rPr>
+            </w:pPr>
+            <w:r>
+              <w:rPr>
+                <w:rFonts w:ascii="Calibri" w:eastAsia="Times New Roman" w:hAnsi="Calibri" w:cs="Times New Roman"/>
+                <w:b/>
+                <w:bCs/>
+                <w:i w:val="0"/>
+                <w:iCs w:val="0"/>
+                <w:color w:val="31869B"/>
+                <w:sz w:val="20"/>
+                <w:szCs w:val="36"/>
+              </w:rPr>
+              <w:t>Description of change</w:t>
+            </w:r>
+          </w:p>
+        </w:tc>
+      </w:tr>
+      <w:tr>
+        <w:trPr>
+          <w:trHeight w:val="320"/>
+        </w:trPr>
+        <w:tc>
+          <w:tcPr>
+            <w:tcW w:w="496" w:type="pct"/>
+            <w:tcBorders>
+              <w:top w:val="nil"/>
+              <w:left w:val="single" w:sz="8" w:space="0" w:color="auto"/>
+              <w:bottom w:val="nil"/>
+              <w:right w:val="single" w:sz="4" w:space="0" w:color="auto"/>
+            </w:tcBorders>
+            <w:shd w:val="clear" w:color="auto" w:fill="auto"/>
+            <w:noWrap/>
+          </w:tcPr>
+          <w:p>
+            <w:pPr>
+              <w:spacing w:after="0" w:line="240" w:lineRule="auto"/>
+              <w:rPr>
+                <w:rFonts w:ascii="Calibri" w:eastAsia="Times New Roman" w:hAnsi="Calibri" w:cs="Times New Roman"/>
+                <w:i w:val="0"/>
+                <w:iCs w:val="0"/>
+                <w:color w:val="000000"/>
+                <w:sz w:val="20"/>
+                <w:szCs w:val="24"/>
+              </w:rPr>
+            </w:pPr>
+          </w:p>
+        </w:tc>
+        <w:tc>
+          <w:tcPr>
+            <w:tcW w:w="496" w:type="pct"/>
+            <w:tcBorders>
+              <w:top w:val="nil"/>
+              <w:left w:val="nil"/>
+              <w:bottom w:val="nil"/>
+              <w:right w:val="single" w:sz="4" w:space="0" w:color="auto"/>
+            </w:tcBorders>
+            <w:shd w:val="clear" w:color="auto" w:fill="auto"/>
+            <w:noWrap/>
+          </w:tcPr>
+          <w:p>
+            <w:pPr>
+              <w:spacing w:after="0" w:line="240" w:lineRule="auto"/>
+              <w:rPr>
+                <w:rFonts w:ascii="Calibri" w:eastAsia="Times New Roman" w:hAnsi="Calibri" w:cs="Times New Roman"/>
+                <w:i w:val="0"/>
+                <w:iCs w:val="0"/>
+                <w:color w:val="000000"/>
+                <w:sz w:val="20"/>
+                <w:szCs w:val="24"/>
+              </w:rPr>
+            </w:pPr>
+          </w:p>
+        </w:tc>
+        <w:tc>
+          <w:tcPr>
+            <w:tcW w:w="1687" w:type="pct"/>
+            <w:tcBorders>
+              <w:top w:val="nil"/>
+              <w:left w:val="nil"/>
+              <w:bottom w:val="nil"/>
+              <w:right w:val="single" w:sz="4" w:space="0" w:color="auto"/>
+            </w:tcBorders>
+            <w:shd w:val="clear" w:color="auto" w:fill="auto"/>
+            <w:noWrap/>
+            <w:hideMark/>
+          </w:tcPr>
+          <w:p>
+            <w:pPr>
+              <w:spacing w:after="0" w:line="240" w:lineRule="auto"/>
+              <w:rPr>
+                <w:rFonts w:ascii="Calibri" w:eastAsia="Times New Roman" w:hAnsi="Calibri" w:cs="Times New Roman"/>
+                <w:i w:val="0"/>
+                <w:iCs w:val="0"/>
+                <w:color w:val="000000"/>
+                <w:sz w:val="20"/>
+                <w:szCs w:val="24"/>
+              </w:rPr>
+            </w:pPr>
+          </w:p>
+        </w:tc>
+        <w:tc>
+          <w:tcPr>
+            <w:tcW w:w="598" w:type="pct"/>
+            <w:tcBorders>
+              <w:top w:val="nil"/>
+              <w:left w:val="nil"/>
+              <w:bottom w:val="nil"/>
+              <w:right w:val="single" w:sz="4" w:space="0" w:color="auto"/>
+            </w:tcBorders>
+            <w:shd w:val="clear" w:color="auto" w:fill="auto"/>
+            <w:noWrap/>
+            <w:hideMark/>
+          </w:tcPr>
+          <w:p>
+            <w:pPr>
+              <w:spacing w:after="0" w:line="240" w:lineRule="auto"/>
+              <w:rPr>
+                <w:rFonts w:ascii="Calibri" w:eastAsia="Times New Roman" w:hAnsi="Calibri" w:cs="Times New Roman"/>
+                <w:i w:val="0"/>
+                <w:iCs w:val="0"/>
+                <w:color w:val="000000"/>
+                <w:sz w:val="20"/>
+                <w:szCs w:val="24"/>
+              </w:rPr>
+            </w:pPr>
+            <w:r>
+              <w:rPr>
+                <w:rFonts w:ascii="Calibri" w:hAnsi="Calibri" w:cs="Arial"/>
+                <w:i w:val="0"/>
+                <w:color w:val="000000"/>
+              </w:rPr>
+              <w:t>EUGEN-T16-R007</w:t>
+            </w:r>
+          </w:p>
+        </w:tc>
+        <w:tc>
+          <w:tcPr>
+            <w:tcW w:w="1723" w:type="pct"/>
+            <w:tcBorders>
+              <w:top w:val="nil"/>
+              <w:left w:val="nil"/>
+              <w:bottom w:val="nil"/>
+              <w:right w:val="single" w:sz="8" w:space="0" w:color="auto"/>
+            </w:tcBorders>
+            <w:shd w:val="clear" w:color="auto" w:fill="auto"/>
+            <w:noWrap/>
+            <w:hideMark/>
+          </w:tcPr>
+          <w:p>
+            <w:pPr>
+              <w:spacing w:after="0" w:line="240" w:lineRule="auto"/>
+              <w:rPr>
+                <w:rFonts w:ascii="Calibri" w:eastAsia="Times New Roman" w:hAnsi="Calibri" w:cs="Times New Roman"/>
+                <w:i w:val="0"/>
+                <w:iCs w:val="0"/>
+                <w:color w:val="000000"/>
+                <w:sz w:val="20"/>
+                <w:szCs w:val="24"/>
+              </w:rPr>
+            </w:pPr>
+            <w:r>
+              <w:rPr>
+                <w:rFonts w:ascii="Calibri" w:eastAsia="Times New Roman" w:hAnsi="Calibri" w:cs="Times New Roman"/>
+                <w:i w:val="0"/>
+                <w:iCs w:val="0"/>
+                <w:color w:val="000000"/>
+                <w:sz w:val="20"/>
+                <w:szCs w:val="24"/>
+              </w:rPr>
+              <w:t>Implemented new rule to check that a dispatch advice line must have a delivered quantity</w:t>
+            </w:r>
+          </w:p>
+        </w:tc>
+      </w:tr>
+      <w:tr>
+        <w:trPr>
+          <w:trHeight w:val="87"/>
+        </w:trPr>
+        <w:tc>
+          <w:tcPr>
+            <w:tcW w:w="496" w:type="pct"/>
+            <w:tcBorders>
+              <w:top w:val="nil"/>
+              <w:left w:val="single" w:sz="8" w:space="0" w:color="auto"/>
+              <w:bottom w:val="nil"/>
+              <w:right w:val="single" w:sz="4" w:space="0" w:color="auto"/>
+            </w:tcBorders>
+            <w:shd w:val="clear" w:color="auto" w:fill="auto"/>
+            <w:noWrap/>
+          </w:tcPr>
+          <w:p>
+            <w:pPr>
+              <w:spacing w:after="0" w:line="240" w:lineRule="auto"/>
+              <w:rPr>
+                <w:rFonts w:ascii="Calibri" w:eastAsia="Times New Roman" w:hAnsi="Calibri" w:cs="Times New Roman"/>
+                <w:i w:val="0"/>
+                <w:iCs w:val="0"/>
+                <w:color w:val="000000"/>
+                <w:sz w:val="20"/>
+                <w:szCs w:val="24"/>
+              </w:rPr>
+            </w:pPr>
+          </w:p>
+        </w:tc>
+        <w:tc>
+          <w:tcPr>
+            <w:tcW w:w="496" w:type="pct"/>
+            <w:tcBorders>
+              <w:top w:val="nil"/>
+              <w:left w:val="nil"/>
+              <w:bottom w:val="nil"/>
+              <w:right w:val="single" w:sz="4" w:space="0" w:color="auto"/>
+            </w:tcBorders>
+            <w:shd w:val="clear" w:color="auto" w:fill="auto"/>
+            <w:noWrap/>
+          </w:tcPr>
+          <w:p>
+            <w:pPr>
+              <w:spacing w:after="0" w:line="240" w:lineRule="auto"/>
+              <w:rPr>
+                <w:rFonts w:ascii="Calibri" w:eastAsia="Times New Roman" w:hAnsi="Calibri" w:cs="Times New Roman"/>
+                <w:i w:val="0"/>
+                <w:iCs w:val="0"/>
+                <w:color w:val="000000"/>
+                <w:sz w:val="20"/>
+                <w:szCs w:val="24"/>
+              </w:rPr>
+            </w:pPr>
+          </w:p>
+        </w:tc>
+        <w:tc>
+          <w:tcPr>
+            <w:tcW w:w="1687" w:type="pct"/>
+            <w:tcBorders>
+              <w:top w:val="nil"/>
+              <w:left w:val="nil"/>
+              <w:bottom w:val="nil"/>
+              <w:right w:val="single" w:sz="4" w:space="0" w:color="auto"/>
+            </w:tcBorders>
+            <w:shd w:val="clear" w:color="auto" w:fill="auto"/>
+            <w:noWrap/>
+          </w:tcPr>
+          <w:p>
+            <w:pPr>
+              <w:spacing w:after="0" w:line="240" w:lineRule="auto"/>
+              <w:rPr>
+                <w:rFonts w:ascii="Calibri" w:eastAsia="Times New Roman" w:hAnsi="Calibri" w:cs="Times New Roman"/>
+                <w:i w:val="0"/>
+                <w:iCs w:val="0"/>
+                <w:color w:val="000000"/>
+                <w:sz w:val="20"/>
+                <w:szCs w:val="24"/>
+              </w:rPr>
+            </w:pPr>
+          </w:p>
+        </w:tc>
+        <w:tc>
+          <w:tcPr>
+            <w:tcW w:w="598" w:type="pct"/>
+            <w:tcBorders>
+              <w:top w:val="nil"/>
+              <w:left w:val="nil"/>
+              <w:bottom w:val="nil"/>
+              <w:right w:val="single" w:sz="4" w:space="0" w:color="auto"/>
+            </w:tcBorders>
+            <w:shd w:val="clear" w:color="auto" w:fill="auto"/>
+            <w:noWrap/>
+          </w:tcPr>
+          <w:p>
+            <w:pPr>
+              <w:spacing w:after="0" w:line="240" w:lineRule="auto"/>
+              <w:rPr>
+                <w:rFonts w:ascii="Calibri" w:hAnsi="Calibri" w:cs="Arial"/>
+                <w:i w:val="0"/>
+                <w:color w:val="000000"/>
+              </w:rPr>
+            </w:pPr>
+          </w:p>
+        </w:tc>
+        <w:tc>
+          <w:tcPr>
+            <w:tcW w:w="1723" w:type="pct"/>
+            <w:tcBorders>
+              <w:top w:val="nil"/>
+              <w:left w:val="nil"/>
+              <w:bottom w:val="nil"/>
+              <w:right w:val="single" w:sz="8" w:space="0" w:color="auto"/>
+            </w:tcBorders>
+            <w:shd w:val="clear" w:color="auto" w:fill="auto"/>
+            <w:noWrap/>
+          </w:tcPr>
+          <w:p>
+            <w:pPr>
+              <w:spacing w:after="0" w:line="240" w:lineRule="auto"/>
+              <w:rPr>
+                <w:rFonts w:ascii="Calibri" w:eastAsia="Times New Roman" w:hAnsi="Calibri" w:cs="Times New Roman"/>
+                <w:i w:val="0"/>
+                <w:iCs w:val="0"/>
+                <w:color w:val="000000"/>
+                <w:sz w:val="20"/>
+                <w:szCs w:val="24"/>
+              </w:rPr>
+            </w:pPr>
+          </w:p>
+        </w:tc>
+      </w:tr>
+      <w:tr>
+        <w:trPr>
+          <w:trHeight w:val="87"/>
+        </w:trPr>
+        <w:tc>
+          <w:tcPr>
+            <w:tcW w:w="496" w:type="pct"/>
+            <w:tcBorders>
+              <w:top w:val="nil"/>
+              <w:left w:val="single" w:sz="8" w:space="0" w:color="auto"/>
+              <w:bottom w:val="single" w:sz="4" w:space="0" w:color="auto"/>
+              <w:right w:val="single" w:sz="4" w:space="0" w:color="auto"/>
+            </w:tcBorders>
+            <w:shd w:val="clear" w:color="auto" w:fill="auto"/>
+            <w:noWrap/>
+          </w:tcPr>
+          <w:p>
+            <w:pPr>
+              <w:spacing w:after="0" w:line="240" w:lineRule="auto"/>
+              <w:rPr>
+                <w:rFonts w:ascii="Calibri" w:eastAsia="Times New Roman" w:hAnsi="Calibri" w:cs="Times New Roman"/>
+                <w:i w:val="0"/>
+                <w:iCs w:val="0"/>
+                <w:color w:val="000000"/>
+                <w:sz w:val="20"/>
+                <w:szCs w:val="24"/>
+              </w:rPr>
+            </w:pPr>
+          </w:p>
+        </w:tc>
+        <w:tc>
+          <w:tcPr>
+            <w:tcW w:w="496" w:type="pct"/>
+            <w:tcBorders>
+              <w:top w:val="nil"/>
+              <w:left w:val="nil"/>
+              <w:bottom w:val="single" w:sz="4" w:space="0" w:color="auto"/>
+              <w:right w:val="single" w:sz="4" w:space="0" w:color="auto"/>
+            </w:tcBorders>
+            <w:shd w:val="clear" w:color="auto" w:fill="auto"/>
+            <w:noWrap/>
+          </w:tcPr>
+          <w:p>
+            <w:pPr>
+              <w:spacing w:after="0" w:line="240" w:lineRule="auto"/>
+              <w:rPr>
+                <w:rFonts w:ascii="Calibri" w:eastAsia="Times New Roman" w:hAnsi="Calibri" w:cs="Times New Roman"/>
+                <w:i w:val="0"/>
+                <w:iCs w:val="0"/>
+                <w:color w:val="000000"/>
+                <w:sz w:val="20"/>
+                <w:szCs w:val="24"/>
+              </w:rPr>
+            </w:pPr>
+          </w:p>
+        </w:tc>
+        <w:tc>
+          <w:tcPr>
+            <w:tcW w:w="1687" w:type="pct"/>
+            <w:tcBorders>
+              <w:top w:val="nil"/>
+              <w:left w:val="nil"/>
+              <w:bottom w:val="single" w:sz="4" w:space="0" w:color="auto"/>
+              <w:right w:val="single" w:sz="4" w:space="0" w:color="auto"/>
+            </w:tcBorders>
+            <w:shd w:val="clear" w:color="auto" w:fill="auto"/>
+            <w:noWrap/>
+          </w:tcPr>
+          <w:p>
+            <w:pPr>
+              <w:spacing w:after="0" w:line="240" w:lineRule="auto"/>
+              <w:rPr>
+                <w:rFonts w:ascii="Calibri" w:eastAsia="Times New Roman" w:hAnsi="Calibri" w:cs="Times New Roman"/>
+                <w:i w:val="0"/>
+                <w:iCs w:val="0"/>
+                <w:color w:val="000000"/>
+                <w:sz w:val="20"/>
+                <w:szCs w:val="24"/>
+              </w:rPr>
+            </w:pPr>
+          </w:p>
+        </w:tc>
+        <w:tc>
+          <w:tcPr>
+            <w:tcW w:w="598" w:type="pct"/>
+            <w:tcBorders>
+              <w:top w:val="nil"/>
+              <w:left w:val="nil"/>
+              <w:bottom w:val="single" w:sz="4" w:space="0" w:color="auto"/>
+              <w:right w:val="single" w:sz="4" w:space="0" w:color="auto"/>
+            </w:tcBorders>
+            <w:shd w:val="clear" w:color="auto" w:fill="auto"/>
+            <w:noWrap/>
+          </w:tcPr>
+          <w:p>
+            <w:pPr>
+              <w:spacing w:after="0" w:line="240" w:lineRule="auto"/>
+              <w:rPr>
+                <w:rFonts w:ascii="Calibri" w:hAnsi="Calibri" w:cs="Arial"/>
+                <w:i w:val="0"/>
+                <w:color w:val="000000"/>
+              </w:rPr>
+            </w:pPr>
+          </w:p>
+        </w:tc>
+        <w:tc>
+          <w:tcPr>
+            <w:tcW w:w="1723" w:type="pct"/>
             <w:tcBorders>
               <w:top w:val="nil"/>
               <w:left w:val="nil"/>
@@ -529,7 +1586,7 @@
         </w:trPr>
         <w:tc>
           <w:tcPr>
-            <w:tcW w:w="361" w:type="pct"/>
+            <w:tcW w:w="496" w:type="pct"/>
             <w:tcBorders>
               <w:top w:val="nil"/>
               <w:left w:val="single" w:sz="8" w:space="0" w:color="auto"/>
@@ -555,7 +1612,7 @@
         </w:tc>
         <w:tc>
           <w:tcPr>
-            <w:tcW w:w="397" w:type="pct"/>
+            <w:tcW w:w="496" w:type="pct"/>
             <w:tcBorders>
               <w:top w:val="nil"/>
               <w:left w:val="nil"/>
@@ -581,7 +1638,7 @@
         </w:tc>
         <w:tc>
           <w:tcPr>
-            <w:tcW w:w="1244" w:type="pct"/>
+            <w:tcW w:w="1687" w:type="pct"/>
             <w:tcBorders>
               <w:top w:val="nil"/>
               <w:left w:val="nil"/>
@@ -607,7 +1664,7 @@
         </w:tc>
         <w:tc>
           <w:tcPr>
-            <w:tcW w:w="1282" w:type="pct"/>
+            <w:tcW w:w="598" w:type="pct"/>
             <w:tcBorders>
               <w:top w:val="nil"/>
               <w:left w:val="nil"/>
@@ -621,19 +1678,24 @@
             <w:pPr>
               <w:spacing w:after="0" w:line="240" w:lineRule="auto"/>
               <w:rPr>
-                <w:rFonts w:ascii="Calibri" w:eastAsia="Times New Roman" w:hAnsi="Calibri" w:cs="Times New Roman"/>
-                <w:i w:val="0"/>
-                <w:iCs w:val="0"/>
-                <w:color w:val="000000"/>
-                <w:sz w:val="20"/>
-                <w:szCs w:val="24"/>
+                <w:rFonts w:ascii="Calibri" w:hAnsi="Calibri" w:cs="Arial"/>
+                <w:i w:val="0"/>
+                <w:color w:val="000000"/>
               </w:rPr>
             </w:pPr>
+            <w:r>
+              <w:rPr>
+                <w:rFonts w:ascii="Calibri" w:hAnsi="Calibri" w:cs="Arial"/>
+                <w:i w:val="0"/>
+                <w:color w:val="000000"/>
+              </w:rPr>
+              <w:t>EUGEN-T16-R002</w:t>
+            </w:r>
           </w:p>
         </w:tc>
         <w:tc>
           <w:tcPr>
-            <w:tcW w:w="1716" w:type="pct"/>
+            <w:tcW w:w="1723" w:type="pct"/>
             <w:tcBorders>
               <w:top w:val="nil"/>
               <w:left w:val="nil"/>
@@ -655,28 +1717,7 @@
                 <w:szCs w:val="24"/>
               </w:rPr>
             </w:pPr>
-          </w:p>
-        </w:tc>
-      </w:tr>
-      <w:tr>
-        <w:trPr>
-          <w:trHeight w:val="320"/>
-        </w:trPr>
-        <w:tc>
-          <w:tcPr>
-            <w:tcW w:w="361" w:type="pct"/>
-            <w:tcBorders>
-              <w:top w:val="nil"/>
-              <w:left w:val="single" w:sz="8" w:space="0" w:color="auto"/>
-              <w:bottom w:val="single" w:sz="4" w:space="0" w:color="auto"/>
-              <w:right w:val="single" w:sz="4" w:space="0" w:color="auto"/>
-            </w:tcBorders>
-            <w:shd w:val="clear" w:color="auto" w:fill="auto"/>
-            <w:noWrap/>
-          </w:tcPr>
-          <w:p>
-            <w:pPr>
-              <w:spacing w:after="0" w:line="240" w:lineRule="auto"/>
+            <w:r>
               <w:rPr>
                 <w:rFonts w:ascii="Calibri" w:eastAsia="Times New Roman" w:hAnsi="Calibri" w:cs="Times New Roman"/>
                 <w:i w:val="0"/>
@@ -685,1601 +1726,19 @@
                 <w:sz w:val="20"/>
                 <w:szCs w:val="24"/>
               </w:rPr>
-            </w:pPr>
-          </w:p>
-        </w:tc>
-        <w:tc>
-          <w:tcPr>
-            <w:tcW w:w="397" w:type="pct"/>
-            <w:tcBorders>
-              <w:top w:val="nil"/>
-              <w:left w:val="nil"/>
-              <w:bottom w:val="single" w:sz="4" w:space="0" w:color="auto"/>
-              <w:right w:val="single" w:sz="4" w:space="0" w:color="auto"/>
-            </w:tcBorders>
-            <w:shd w:val="clear" w:color="auto" w:fill="auto"/>
-            <w:noWrap/>
-          </w:tcPr>
-          <w:p>
-            <w:pPr>
-              <w:spacing w:after="0" w:line="240" w:lineRule="auto"/>
-              <w:rPr>
-                <w:rFonts w:ascii="Calibri" w:eastAsia="Times New Roman" w:hAnsi="Calibri" w:cs="Times New Roman"/>
-                <w:i w:val="0"/>
-                <w:iCs w:val="0"/>
-                <w:color w:val="000000"/>
-                <w:sz w:val="20"/>
-                <w:szCs w:val="24"/>
-              </w:rPr>
-            </w:pPr>
-          </w:p>
-        </w:tc>
-        <w:tc>
-          <w:tcPr>
-            <w:tcW w:w="1244" w:type="pct"/>
-            <w:tcBorders>
-              <w:top w:val="nil"/>
-              <w:left w:val="nil"/>
-              <w:bottom w:val="single" w:sz="4" w:space="0" w:color="auto"/>
-              <w:right w:val="single" w:sz="4" w:space="0" w:color="auto"/>
-            </w:tcBorders>
-            <w:shd w:val="clear" w:color="auto" w:fill="auto"/>
-            <w:noWrap/>
-          </w:tcPr>
-          <w:p>
-            <w:pPr>
-              <w:spacing w:after="0" w:line="240" w:lineRule="auto"/>
-              <w:rPr>
-                <w:rFonts w:ascii="Calibri" w:eastAsia="Times New Roman" w:hAnsi="Calibri" w:cs="Times New Roman"/>
-                <w:i w:val="0"/>
-                <w:iCs w:val="0"/>
-                <w:color w:val="000000"/>
-                <w:sz w:val="20"/>
-                <w:szCs w:val="24"/>
-              </w:rPr>
-            </w:pPr>
-          </w:p>
-        </w:tc>
-        <w:tc>
-          <w:tcPr>
-            <w:tcW w:w="1282" w:type="pct"/>
-            <w:tcBorders>
-              <w:top w:val="nil"/>
-              <w:left w:val="nil"/>
-              <w:bottom w:val="single" w:sz="4" w:space="0" w:color="auto"/>
-              <w:right w:val="single" w:sz="4" w:space="0" w:color="auto"/>
-            </w:tcBorders>
-            <w:shd w:val="clear" w:color="auto" w:fill="auto"/>
-            <w:noWrap/>
-          </w:tcPr>
-          <w:p>
-            <w:pPr>
-              <w:spacing w:after="0" w:line="240" w:lineRule="auto"/>
-              <w:rPr>
-                <w:rFonts w:ascii="Calibri" w:eastAsia="Times New Roman" w:hAnsi="Calibri" w:cs="Times New Roman"/>
-                <w:i w:val="0"/>
-                <w:iCs w:val="0"/>
-                <w:color w:val="000000"/>
-                <w:sz w:val="20"/>
-                <w:szCs w:val="24"/>
-              </w:rPr>
-            </w:pPr>
-          </w:p>
-        </w:tc>
-        <w:tc>
-          <w:tcPr>
-            <w:tcW w:w="1716" w:type="pct"/>
-            <w:tcBorders>
-              <w:top w:val="nil"/>
-              <w:left w:val="nil"/>
-              <w:bottom w:val="single" w:sz="4" w:space="0" w:color="auto"/>
-              <w:right w:val="single" w:sz="8" w:space="0" w:color="auto"/>
-            </w:tcBorders>
-            <w:shd w:val="clear" w:color="auto" w:fill="auto"/>
-            <w:noWrap/>
-          </w:tcPr>
-          <w:p>
-            <w:pPr>
-              <w:spacing w:after="0" w:line="240" w:lineRule="auto"/>
-              <w:rPr>
-                <w:rFonts w:ascii="Calibri" w:eastAsia="Times New Roman" w:hAnsi="Calibri" w:cs="Times New Roman"/>
-                <w:i w:val="0"/>
-                <w:iCs w:val="0"/>
-                <w:color w:val="000000"/>
-                <w:sz w:val="20"/>
-                <w:szCs w:val="24"/>
-              </w:rPr>
-            </w:pPr>
-          </w:p>
-        </w:tc>
-      </w:tr>
-      <w:tr>
-        <w:trPr>
-          <w:trHeight w:val="320"/>
-        </w:trPr>
-        <w:tc>
-          <w:tcPr>
-            <w:tcW w:w="361" w:type="pct"/>
-            <w:tcBorders>
-              <w:top w:val="nil"/>
-              <w:left w:val="single" w:sz="8" w:space="0" w:color="auto"/>
-              <w:bottom w:val="single" w:sz="4" w:space="0" w:color="auto"/>
-              <w:right w:val="single" w:sz="4" w:space="0" w:color="auto"/>
-            </w:tcBorders>
-            <w:shd w:val="clear" w:color="auto" w:fill="auto"/>
-            <w:noWrap/>
-          </w:tcPr>
-          <w:p>
-            <w:pPr>
-              <w:spacing w:after="0" w:line="240" w:lineRule="auto"/>
-              <w:rPr>
-                <w:rFonts w:ascii="Calibri" w:eastAsia="Times New Roman" w:hAnsi="Calibri" w:cs="Times New Roman"/>
-                <w:i w:val="0"/>
-                <w:iCs w:val="0"/>
-                <w:color w:val="000000"/>
-                <w:sz w:val="20"/>
-                <w:szCs w:val="24"/>
-              </w:rPr>
-            </w:pPr>
-          </w:p>
-        </w:tc>
-        <w:tc>
-          <w:tcPr>
-            <w:tcW w:w="397" w:type="pct"/>
-            <w:tcBorders>
-              <w:top w:val="nil"/>
-              <w:left w:val="nil"/>
-              <w:bottom w:val="single" w:sz="4" w:space="0" w:color="auto"/>
-              <w:right w:val="single" w:sz="4" w:space="0" w:color="auto"/>
-            </w:tcBorders>
-            <w:shd w:val="clear" w:color="auto" w:fill="auto"/>
-            <w:noWrap/>
-          </w:tcPr>
-          <w:p>
-            <w:pPr>
-              <w:spacing w:after="0" w:line="240" w:lineRule="auto"/>
-              <w:rPr>
-                <w:rFonts w:ascii="Calibri" w:eastAsia="Times New Roman" w:hAnsi="Calibri" w:cs="Times New Roman"/>
-                <w:i w:val="0"/>
-                <w:iCs w:val="0"/>
-                <w:color w:val="000000"/>
-                <w:sz w:val="20"/>
-                <w:szCs w:val="24"/>
-              </w:rPr>
-            </w:pPr>
-          </w:p>
-        </w:tc>
-        <w:tc>
-          <w:tcPr>
-            <w:tcW w:w="1244" w:type="pct"/>
-            <w:tcBorders>
-              <w:top w:val="nil"/>
-              <w:left w:val="nil"/>
-              <w:bottom w:val="single" w:sz="4" w:space="0" w:color="auto"/>
-              <w:right w:val="single" w:sz="4" w:space="0" w:color="auto"/>
-            </w:tcBorders>
-            <w:shd w:val="clear" w:color="auto" w:fill="auto"/>
-            <w:noWrap/>
-          </w:tcPr>
-          <w:p>
-            <w:pPr>
-              <w:spacing w:after="0" w:line="240" w:lineRule="auto"/>
-              <w:rPr>
-                <w:rFonts w:ascii="Calibri" w:eastAsia="Times New Roman" w:hAnsi="Calibri" w:cs="Times New Roman"/>
-                <w:i w:val="0"/>
-                <w:iCs w:val="0"/>
-                <w:color w:val="000000"/>
-                <w:sz w:val="20"/>
-                <w:szCs w:val="24"/>
-              </w:rPr>
-            </w:pPr>
-          </w:p>
-        </w:tc>
-        <w:tc>
-          <w:tcPr>
-            <w:tcW w:w="1282" w:type="pct"/>
-            <w:tcBorders>
-              <w:top w:val="nil"/>
-              <w:left w:val="nil"/>
-              <w:bottom w:val="single" w:sz="4" w:space="0" w:color="auto"/>
-              <w:right w:val="single" w:sz="4" w:space="0" w:color="auto"/>
-            </w:tcBorders>
-            <w:shd w:val="clear" w:color="auto" w:fill="auto"/>
-            <w:noWrap/>
-          </w:tcPr>
-          <w:p>
-            <w:pPr>
-              <w:spacing w:after="0" w:line="240" w:lineRule="auto"/>
-              <w:rPr>
-                <w:rFonts w:ascii="Calibri" w:eastAsia="Times New Roman" w:hAnsi="Calibri" w:cs="Times New Roman"/>
-                <w:i w:val="0"/>
-                <w:iCs w:val="0"/>
-                <w:color w:val="000000"/>
-                <w:sz w:val="20"/>
-                <w:szCs w:val="24"/>
-              </w:rPr>
-            </w:pPr>
-          </w:p>
-        </w:tc>
-        <w:tc>
-          <w:tcPr>
-            <w:tcW w:w="1716" w:type="pct"/>
-            <w:tcBorders>
-              <w:top w:val="nil"/>
-              <w:left w:val="nil"/>
-              <w:bottom w:val="single" w:sz="4" w:space="0" w:color="auto"/>
-              <w:right w:val="single" w:sz="8" w:space="0" w:color="auto"/>
-            </w:tcBorders>
-            <w:shd w:val="clear" w:color="auto" w:fill="auto"/>
-            <w:noWrap/>
-          </w:tcPr>
-          <w:p>
-            <w:pPr>
-              <w:spacing w:after="0" w:line="240" w:lineRule="auto"/>
-              <w:rPr>
-                <w:rFonts w:ascii="Calibri" w:eastAsia="Times New Roman" w:hAnsi="Calibri" w:cs="Times New Roman"/>
-                <w:i w:val="0"/>
-                <w:iCs w:val="0"/>
-                <w:color w:val="000000"/>
-                <w:sz w:val="20"/>
-                <w:szCs w:val="24"/>
-              </w:rPr>
-            </w:pPr>
-          </w:p>
-        </w:tc>
-      </w:tr>
-      <w:tr>
-        <w:trPr>
-          <w:trHeight w:val="320"/>
-        </w:trPr>
-        <w:tc>
-          <w:tcPr>
-            <w:tcW w:w="361" w:type="pct"/>
-            <w:tcBorders>
-              <w:top w:val="nil"/>
-              <w:left w:val="single" w:sz="8" w:space="0" w:color="auto"/>
-              <w:bottom w:val="single" w:sz="4" w:space="0" w:color="auto"/>
-              <w:right w:val="single" w:sz="4" w:space="0" w:color="auto"/>
-            </w:tcBorders>
-            <w:shd w:val="clear" w:color="auto" w:fill="auto"/>
-            <w:noWrap/>
-          </w:tcPr>
-          <w:p>
-            <w:pPr>
-              <w:spacing w:after="0" w:line="240" w:lineRule="auto"/>
-              <w:rPr>
-                <w:rFonts w:ascii="Calibri" w:eastAsia="Times New Roman" w:hAnsi="Calibri" w:cs="Times New Roman"/>
-                <w:i w:val="0"/>
-                <w:iCs w:val="0"/>
-                <w:color w:val="000000"/>
-                <w:sz w:val="20"/>
-                <w:szCs w:val="24"/>
-              </w:rPr>
-            </w:pPr>
-          </w:p>
-        </w:tc>
-        <w:tc>
-          <w:tcPr>
-            <w:tcW w:w="397" w:type="pct"/>
-            <w:tcBorders>
-              <w:top w:val="nil"/>
-              <w:left w:val="nil"/>
-              <w:bottom w:val="single" w:sz="4" w:space="0" w:color="auto"/>
-              <w:right w:val="single" w:sz="4" w:space="0" w:color="auto"/>
-            </w:tcBorders>
-            <w:shd w:val="clear" w:color="auto" w:fill="auto"/>
-            <w:noWrap/>
-          </w:tcPr>
-          <w:p>
-            <w:pPr>
-              <w:spacing w:after="0" w:line="240" w:lineRule="auto"/>
-              <w:rPr>
-                <w:rFonts w:ascii="Calibri" w:eastAsia="Times New Roman" w:hAnsi="Calibri" w:cs="Times New Roman"/>
-                <w:i w:val="0"/>
-                <w:iCs w:val="0"/>
-                <w:color w:val="000000"/>
-                <w:sz w:val="20"/>
-                <w:szCs w:val="24"/>
-              </w:rPr>
-            </w:pPr>
-          </w:p>
-        </w:tc>
-        <w:tc>
-          <w:tcPr>
-            <w:tcW w:w="1244" w:type="pct"/>
-            <w:tcBorders>
-              <w:top w:val="nil"/>
-              <w:left w:val="nil"/>
-              <w:bottom w:val="single" w:sz="4" w:space="0" w:color="auto"/>
-              <w:right w:val="single" w:sz="4" w:space="0" w:color="auto"/>
-            </w:tcBorders>
-            <w:shd w:val="clear" w:color="auto" w:fill="auto"/>
-            <w:noWrap/>
-          </w:tcPr>
-          <w:p>
-            <w:pPr>
-              <w:spacing w:after="0" w:line="240" w:lineRule="auto"/>
-              <w:rPr>
-                <w:rFonts w:ascii="Calibri" w:eastAsia="Times New Roman" w:hAnsi="Calibri" w:cs="Times New Roman"/>
-                <w:i w:val="0"/>
-                <w:iCs w:val="0"/>
-                <w:color w:val="000000"/>
-                <w:sz w:val="20"/>
-                <w:szCs w:val="24"/>
-              </w:rPr>
-            </w:pPr>
-          </w:p>
-        </w:tc>
-        <w:tc>
-          <w:tcPr>
-            <w:tcW w:w="1282" w:type="pct"/>
-            <w:tcBorders>
-              <w:top w:val="nil"/>
-              <w:left w:val="nil"/>
-              <w:bottom w:val="single" w:sz="4" w:space="0" w:color="auto"/>
-              <w:right w:val="single" w:sz="4" w:space="0" w:color="auto"/>
-            </w:tcBorders>
-            <w:shd w:val="clear" w:color="auto" w:fill="auto"/>
-            <w:noWrap/>
-          </w:tcPr>
-          <w:p>
-            <w:pPr>
-              <w:spacing w:after="0" w:line="240" w:lineRule="auto"/>
-              <w:rPr>
-                <w:rFonts w:ascii="Calibri" w:eastAsia="Times New Roman" w:hAnsi="Calibri" w:cs="Times New Roman"/>
-                <w:i w:val="0"/>
-                <w:iCs w:val="0"/>
-                <w:color w:val="000000"/>
-                <w:sz w:val="20"/>
-                <w:szCs w:val="24"/>
-              </w:rPr>
-            </w:pPr>
-          </w:p>
-        </w:tc>
-        <w:tc>
-          <w:tcPr>
-            <w:tcW w:w="1716" w:type="pct"/>
-            <w:tcBorders>
-              <w:top w:val="nil"/>
-              <w:left w:val="nil"/>
-              <w:bottom w:val="single" w:sz="4" w:space="0" w:color="auto"/>
-              <w:right w:val="single" w:sz="8" w:space="0" w:color="auto"/>
-            </w:tcBorders>
-            <w:shd w:val="clear" w:color="auto" w:fill="auto"/>
-            <w:noWrap/>
-          </w:tcPr>
-          <w:p>
-            <w:pPr>
-              <w:spacing w:after="0" w:line="240" w:lineRule="auto"/>
-              <w:rPr>
-                <w:rFonts w:ascii="Calibri" w:eastAsia="Times New Roman" w:hAnsi="Calibri" w:cs="Times New Roman"/>
-                <w:i w:val="0"/>
-                <w:iCs w:val="0"/>
-                <w:color w:val="000000"/>
-                <w:sz w:val="20"/>
-                <w:szCs w:val="24"/>
-              </w:rPr>
-            </w:pPr>
-          </w:p>
-        </w:tc>
-      </w:tr>
-      <w:tr>
-        <w:trPr>
-          <w:trHeight w:val="320"/>
-        </w:trPr>
-        <w:tc>
-          <w:tcPr>
-            <w:tcW w:w="361" w:type="pct"/>
-            <w:tcBorders>
-              <w:top w:val="nil"/>
-              <w:left w:val="single" w:sz="8" w:space="0" w:color="auto"/>
-              <w:bottom w:val="single" w:sz="4" w:space="0" w:color="auto"/>
-              <w:right w:val="single" w:sz="4" w:space="0" w:color="auto"/>
-            </w:tcBorders>
-            <w:shd w:val="clear" w:color="auto" w:fill="auto"/>
-            <w:noWrap/>
-          </w:tcPr>
-          <w:p>
-            <w:pPr>
-              <w:spacing w:after="0" w:line="240" w:lineRule="auto"/>
-              <w:rPr>
-                <w:rFonts w:ascii="Calibri" w:eastAsia="Times New Roman" w:hAnsi="Calibri" w:cs="Times New Roman"/>
-                <w:i w:val="0"/>
-                <w:iCs w:val="0"/>
-                <w:color w:val="000000"/>
-                <w:sz w:val="20"/>
-                <w:szCs w:val="24"/>
-              </w:rPr>
-            </w:pPr>
-          </w:p>
-        </w:tc>
-        <w:tc>
-          <w:tcPr>
-            <w:tcW w:w="397" w:type="pct"/>
-            <w:tcBorders>
-              <w:top w:val="nil"/>
-              <w:left w:val="nil"/>
-              <w:bottom w:val="single" w:sz="4" w:space="0" w:color="auto"/>
-              <w:right w:val="single" w:sz="4" w:space="0" w:color="auto"/>
-            </w:tcBorders>
-            <w:shd w:val="clear" w:color="auto" w:fill="auto"/>
-            <w:noWrap/>
-          </w:tcPr>
-          <w:p>
-            <w:pPr>
-              <w:spacing w:after="0" w:line="240" w:lineRule="auto"/>
-              <w:rPr>
-                <w:rFonts w:ascii="Calibri" w:eastAsia="Times New Roman" w:hAnsi="Calibri" w:cs="Times New Roman"/>
-                <w:i w:val="0"/>
-                <w:iCs w:val="0"/>
-                <w:color w:val="000000"/>
-                <w:sz w:val="20"/>
-                <w:szCs w:val="24"/>
-              </w:rPr>
-            </w:pPr>
-          </w:p>
-        </w:tc>
-        <w:tc>
-          <w:tcPr>
-            <w:tcW w:w="1244" w:type="pct"/>
-            <w:tcBorders>
-              <w:top w:val="nil"/>
-              <w:left w:val="nil"/>
-              <w:bottom w:val="single" w:sz="4" w:space="0" w:color="auto"/>
-              <w:right w:val="single" w:sz="4" w:space="0" w:color="auto"/>
-            </w:tcBorders>
-            <w:shd w:val="clear" w:color="auto" w:fill="auto"/>
-            <w:noWrap/>
-          </w:tcPr>
-          <w:p>
-            <w:pPr>
-              <w:spacing w:after="0" w:line="240" w:lineRule="auto"/>
-              <w:rPr>
-                <w:rFonts w:ascii="Calibri" w:eastAsia="Times New Roman" w:hAnsi="Calibri" w:cs="Times New Roman"/>
-                <w:i w:val="0"/>
-                <w:iCs w:val="0"/>
-                <w:color w:val="000000"/>
-                <w:sz w:val="20"/>
-                <w:szCs w:val="24"/>
-              </w:rPr>
-            </w:pPr>
-          </w:p>
-        </w:tc>
-        <w:tc>
-          <w:tcPr>
-            <w:tcW w:w="1282" w:type="pct"/>
-            <w:tcBorders>
-              <w:top w:val="nil"/>
-              <w:left w:val="nil"/>
-              <w:bottom w:val="single" w:sz="4" w:space="0" w:color="auto"/>
-              <w:right w:val="single" w:sz="4" w:space="0" w:color="auto"/>
-            </w:tcBorders>
-            <w:shd w:val="clear" w:color="auto" w:fill="auto"/>
-            <w:noWrap/>
-          </w:tcPr>
-          <w:p>
-            <w:pPr>
-              <w:spacing w:after="0" w:line="240" w:lineRule="auto"/>
-              <w:rPr>
-                <w:rFonts w:ascii="Calibri" w:eastAsia="Times New Roman" w:hAnsi="Calibri" w:cs="Times New Roman"/>
-                <w:i w:val="0"/>
-                <w:iCs w:val="0"/>
-                <w:color w:val="000000"/>
-                <w:sz w:val="20"/>
-                <w:szCs w:val="24"/>
-              </w:rPr>
-            </w:pPr>
-          </w:p>
-        </w:tc>
-        <w:tc>
-          <w:tcPr>
-            <w:tcW w:w="1716" w:type="pct"/>
-            <w:tcBorders>
-              <w:top w:val="nil"/>
-              <w:left w:val="nil"/>
-              <w:bottom w:val="single" w:sz="4" w:space="0" w:color="auto"/>
-              <w:right w:val="single" w:sz="8" w:space="0" w:color="auto"/>
-            </w:tcBorders>
-            <w:shd w:val="clear" w:color="auto" w:fill="auto"/>
-            <w:noWrap/>
-          </w:tcPr>
-          <w:p>
-            <w:pPr>
-              <w:spacing w:after="0" w:line="240" w:lineRule="auto"/>
-              <w:rPr>
-                <w:rFonts w:ascii="Calibri" w:eastAsia="Times New Roman" w:hAnsi="Calibri" w:cs="Times New Roman"/>
-                <w:i w:val="0"/>
-                <w:iCs w:val="0"/>
-                <w:color w:val="000000"/>
-                <w:sz w:val="20"/>
-                <w:szCs w:val="24"/>
-              </w:rPr>
-            </w:pPr>
-          </w:p>
-        </w:tc>
-      </w:tr>
-      <w:tr>
-        <w:trPr>
-          <w:trHeight w:val="320"/>
-        </w:trPr>
-        <w:tc>
-          <w:tcPr>
-            <w:tcW w:w="361" w:type="pct"/>
-            <w:tcBorders>
-              <w:top w:val="nil"/>
-              <w:left w:val="single" w:sz="8" w:space="0" w:color="auto"/>
-              <w:bottom w:val="single" w:sz="4" w:space="0" w:color="auto"/>
-              <w:right w:val="single" w:sz="4" w:space="0" w:color="auto"/>
-            </w:tcBorders>
-            <w:shd w:val="clear" w:color="auto" w:fill="auto"/>
-            <w:noWrap/>
-          </w:tcPr>
-          <w:p>
-            <w:pPr>
-              <w:spacing w:after="0" w:line="240" w:lineRule="auto"/>
-              <w:rPr>
-                <w:rFonts w:ascii="Calibri" w:eastAsia="Times New Roman" w:hAnsi="Calibri" w:cs="Times New Roman"/>
-                <w:i w:val="0"/>
-                <w:iCs w:val="0"/>
-                <w:color w:val="000000"/>
-                <w:sz w:val="20"/>
-                <w:szCs w:val="24"/>
-              </w:rPr>
-            </w:pPr>
-          </w:p>
-        </w:tc>
-        <w:tc>
-          <w:tcPr>
-            <w:tcW w:w="397" w:type="pct"/>
-            <w:tcBorders>
-              <w:top w:val="nil"/>
-              <w:left w:val="nil"/>
-              <w:bottom w:val="single" w:sz="4" w:space="0" w:color="auto"/>
-              <w:right w:val="single" w:sz="4" w:space="0" w:color="auto"/>
-            </w:tcBorders>
-            <w:shd w:val="clear" w:color="auto" w:fill="auto"/>
-            <w:noWrap/>
-          </w:tcPr>
-          <w:p>
-            <w:pPr>
-              <w:spacing w:after="0" w:line="240" w:lineRule="auto"/>
-              <w:rPr>
-                <w:rFonts w:ascii="Calibri" w:eastAsia="Times New Roman" w:hAnsi="Calibri" w:cs="Times New Roman"/>
-                <w:i w:val="0"/>
-                <w:iCs w:val="0"/>
-                <w:color w:val="000000"/>
-                <w:sz w:val="20"/>
-                <w:szCs w:val="24"/>
-              </w:rPr>
-            </w:pPr>
-          </w:p>
-        </w:tc>
-        <w:tc>
-          <w:tcPr>
-            <w:tcW w:w="1244" w:type="pct"/>
-            <w:tcBorders>
-              <w:top w:val="nil"/>
-              <w:left w:val="nil"/>
-              <w:bottom w:val="single" w:sz="4" w:space="0" w:color="auto"/>
-              <w:right w:val="single" w:sz="4" w:space="0" w:color="auto"/>
-            </w:tcBorders>
-            <w:shd w:val="clear" w:color="auto" w:fill="auto"/>
-            <w:noWrap/>
-          </w:tcPr>
-          <w:p>
-            <w:pPr>
-              <w:spacing w:after="0" w:line="240" w:lineRule="auto"/>
-              <w:rPr>
-                <w:rFonts w:ascii="Calibri" w:eastAsia="Times New Roman" w:hAnsi="Calibri" w:cs="Times New Roman"/>
-                <w:i w:val="0"/>
-                <w:iCs w:val="0"/>
-                <w:color w:val="000000"/>
-                <w:sz w:val="20"/>
-                <w:szCs w:val="24"/>
-              </w:rPr>
-            </w:pPr>
-          </w:p>
-        </w:tc>
-        <w:tc>
-          <w:tcPr>
-            <w:tcW w:w="1282" w:type="pct"/>
-            <w:tcBorders>
-              <w:top w:val="nil"/>
-              <w:left w:val="nil"/>
-              <w:bottom w:val="single" w:sz="4" w:space="0" w:color="auto"/>
-              <w:right w:val="single" w:sz="4" w:space="0" w:color="auto"/>
-            </w:tcBorders>
-            <w:shd w:val="clear" w:color="auto" w:fill="auto"/>
-            <w:noWrap/>
-          </w:tcPr>
-          <w:p>
-            <w:pPr>
-              <w:spacing w:after="0" w:line="240" w:lineRule="auto"/>
-              <w:rPr>
-                <w:rFonts w:ascii="Calibri" w:eastAsia="Times New Roman" w:hAnsi="Calibri" w:cs="Times New Roman"/>
-                <w:i w:val="0"/>
-                <w:iCs w:val="0"/>
-                <w:color w:val="000000"/>
-                <w:sz w:val="20"/>
-                <w:szCs w:val="24"/>
-              </w:rPr>
-            </w:pPr>
-          </w:p>
-        </w:tc>
-        <w:tc>
-          <w:tcPr>
-            <w:tcW w:w="1716" w:type="pct"/>
-            <w:tcBorders>
-              <w:top w:val="nil"/>
-              <w:left w:val="nil"/>
-              <w:bottom w:val="single" w:sz="4" w:space="0" w:color="auto"/>
-              <w:right w:val="single" w:sz="8" w:space="0" w:color="auto"/>
-            </w:tcBorders>
-            <w:shd w:val="clear" w:color="auto" w:fill="auto"/>
-            <w:noWrap/>
-          </w:tcPr>
-          <w:p>
-            <w:pPr>
-              <w:spacing w:after="0" w:line="240" w:lineRule="auto"/>
-              <w:rPr>
-                <w:rFonts w:ascii="Calibri" w:eastAsia="Times New Roman" w:hAnsi="Calibri" w:cs="Times New Roman"/>
-                <w:i w:val="0"/>
-                <w:iCs w:val="0"/>
-                <w:color w:val="000000"/>
-                <w:sz w:val="20"/>
-                <w:szCs w:val="24"/>
-              </w:rPr>
-            </w:pPr>
-          </w:p>
-        </w:tc>
-      </w:tr>
-      <w:tr>
-        <w:trPr>
-          <w:trHeight w:val="320"/>
-        </w:trPr>
-        <w:tc>
-          <w:tcPr>
-            <w:tcW w:w="361" w:type="pct"/>
-            <w:tcBorders>
-              <w:top w:val="nil"/>
-              <w:left w:val="single" w:sz="8" w:space="0" w:color="auto"/>
-              <w:bottom w:val="single" w:sz="4" w:space="0" w:color="auto"/>
-              <w:right w:val="single" w:sz="4" w:space="0" w:color="auto"/>
-            </w:tcBorders>
-            <w:shd w:val="clear" w:color="auto" w:fill="auto"/>
-            <w:noWrap/>
-          </w:tcPr>
-          <w:p>
-            <w:pPr>
-              <w:spacing w:after="0" w:line="240" w:lineRule="auto"/>
-              <w:rPr>
-                <w:rFonts w:ascii="Calibri" w:eastAsia="Times New Roman" w:hAnsi="Calibri" w:cs="Times New Roman"/>
-                <w:i w:val="0"/>
-                <w:iCs w:val="0"/>
-                <w:color w:val="000000"/>
-                <w:sz w:val="20"/>
-                <w:szCs w:val="24"/>
-              </w:rPr>
-            </w:pPr>
-          </w:p>
-        </w:tc>
-        <w:tc>
-          <w:tcPr>
-            <w:tcW w:w="397" w:type="pct"/>
-            <w:tcBorders>
-              <w:top w:val="nil"/>
-              <w:left w:val="nil"/>
-              <w:bottom w:val="single" w:sz="4" w:space="0" w:color="auto"/>
-              <w:right w:val="single" w:sz="4" w:space="0" w:color="auto"/>
-            </w:tcBorders>
-            <w:shd w:val="clear" w:color="auto" w:fill="auto"/>
-            <w:noWrap/>
-          </w:tcPr>
-          <w:p>
-            <w:pPr>
-              <w:spacing w:after="0" w:line="240" w:lineRule="auto"/>
-              <w:rPr>
-                <w:rFonts w:ascii="Calibri" w:eastAsia="Times New Roman" w:hAnsi="Calibri" w:cs="Times New Roman"/>
-                <w:i w:val="0"/>
-                <w:iCs w:val="0"/>
-                <w:color w:val="000000"/>
-                <w:sz w:val="20"/>
-                <w:szCs w:val="24"/>
-              </w:rPr>
-            </w:pPr>
-          </w:p>
-        </w:tc>
-        <w:tc>
-          <w:tcPr>
-            <w:tcW w:w="1244" w:type="pct"/>
-            <w:tcBorders>
-              <w:top w:val="nil"/>
-              <w:left w:val="nil"/>
-              <w:bottom w:val="single" w:sz="4" w:space="0" w:color="auto"/>
-              <w:right w:val="single" w:sz="4" w:space="0" w:color="auto"/>
-            </w:tcBorders>
-            <w:shd w:val="clear" w:color="auto" w:fill="auto"/>
-            <w:noWrap/>
-          </w:tcPr>
-          <w:p>
-            <w:pPr>
-              <w:spacing w:after="0" w:line="240" w:lineRule="auto"/>
-              <w:rPr>
-                <w:rFonts w:ascii="Calibri" w:eastAsia="Times New Roman" w:hAnsi="Calibri" w:cs="Times New Roman"/>
-                <w:i w:val="0"/>
-                <w:iCs w:val="0"/>
-                <w:color w:val="000000"/>
-                <w:sz w:val="20"/>
-                <w:szCs w:val="24"/>
-              </w:rPr>
-            </w:pPr>
-          </w:p>
-        </w:tc>
-        <w:tc>
-          <w:tcPr>
-            <w:tcW w:w="1282" w:type="pct"/>
-            <w:tcBorders>
-              <w:top w:val="nil"/>
-              <w:left w:val="nil"/>
-              <w:bottom w:val="single" w:sz="4" w:space="0" w:color="auto"/>
-              <w:right w:val="single" w:sz="4" w:space="0" w:color="auto"/>
-            </w:tcBorders>
-            <w:shd w:val="clear" w:color="auto" w:fill="auto"/>
-            <w:noWrap/>
-          </w:tcPr>
-          <w:p>
-            <w:pPr>
-              <w:spacing w:after="0" w:line="240" w:lineRule="auto"/>
-              <w:rPr>
-                <w:rFonts w:ascii="Calibri" w:eastAsia="Times New Roman" w:hAnsi="Calibri" w:cs="Times New Roman"/>
-                <w:i w:val="0"/>
-                <w:iCs w:val="0"/>
-                <w:color w:val="000000"/>
-                <w:sz w:val="20"/>
-                <w:szCs w:val="24"/>
-              </w:rPr>
-            </w:pPr>
-          </w:p>
-        </w:tc>
-        <w:tc>
-          <w:tcPr>
-            <w:tcW w:w="1716" w:type="pct"/>
-            <w:tcBorders>
-              <w:top w:val="nil"/>
-              <w:left w:val="nil"/>
-              <w:bottom w:val="single" w:sz="4" w:space="0" w:color="auto"/>
-              <w:right w:val="single" w:sz="8" w:space="0" w:color="auto"/>
-            </w:tcBorders>
-            <w:shd w:val="clear" w:color="auto" w:fill="auto"/>
-            <w:noWrap/>
-          </w:tcPr>
-          <w:p>
-            <w:pPr>
-              <w:spacing w:after="0" w:line="240" w:lineRule="auto"/>
-              <w:rPr>
-                <w:rFonts w:ascii="Calibri" w:eastAsia="Times New Roman" w:hAnsi="Calibri" w:cs="Times New Roman"/>
-                <w:i w:val="0"/>
-                <w:iCs w:val="0"/>
-                <w:color w:val="000000"/>
-                <w:sz w:val="20"/>
-                <w:szCs w:val="24"/>
-              </w:rPr>
-            </w:pPr>
-          </w:p>
-        </w:tc>
-      </w:tr>
-      <w:tr>
-        <w:trPr>
-          <w:trHeight w:val="320"/>
-        </w:trPr>
-        <w:tc>
-          <w:tcPr>
-            <w:tcW w:w="361" w:type="pct"/>
-            <w:tcBorders>
-              <w:top w:val="nil"/>
-              <w:left w:val="single" w:sz="8" w:space="0" w:color="auto"/>
-              <w:bottom w:val="single" w:sz="4" w:space="0" w:color="auto"/>
-              <w:right w:val="single" w:sz="4" w:space="0" w:color="auto"/>
-            </w:tcBorders>
-            <w:shd w:val="clear" w:color="auto" w:fill="auto"/>
-            <w:noWrap/>
-          </w:tcPr>
-          <w:p>
-            <w:pPr>
-              <w:spacing w:after="0" w:line="240" w:lineRule="auto"/>
-              <w:rPr>
-                <w:rFonts w:ascii="Calibri" w:eastAsia="Times New Roman" w:hAnsi="Calibri" w:cs="Times New Roman"/>
-                <w:i w:val="0"/>
-                <w:iCs w:val="0"/>
-                <w:color w:val="000000"/>
-                <w:sz w:val="20"/>
-                <w:szCs w:val="24"/>
-              </w:rPr>
-            </w:pPr>
-          </w:p>
-        </w:tc>
-        <w:tc>
-          <w:tcPr>
-            <w:tcW w:w="397" w:type="pct"/>
-            <w:tcBorders>
-              <w:top w:val="nil"/>
-              <w:left w:val="nil"/>
-              <w:bottom w:val="single" w:sz="4" w:space="0" w:color="auto"/>
-              <w:right w:val="single" w:sz="4" w:space="0" w:color="auto"/>
-            </w:tcBorders>
-            <w:shd w:val="clear" w:color="auto" w:fill="auto"/>
-            <w:noWrap/>
-          </w:tcPr>
-          <w:p>
-            <w:pPr>
-              <w:spacing w:after="0" w:line="240" w:lineRule="auto"/>
-              <w:rPr>
-                <w:rFonts w:ascii="Calibri" w:eastAsia="Times New Roman" w:hAnsi="Calibri" w:cs="Times New Roman"/>
-                <w:i w:val="0"/>
-                <w:iCs w:val="0"/>
-                <w:color w:val="000000"/>
-                <w:sz w:val="20"/>
-                <w:szCs w:val="24"/>
-              </w:rPr>
-            </w:pPr>
-          </w:p>
-        </w:tc>
-        <w:tc>
-          <w:tcPr>
-            <w:tcW w:w="1244" w:type="pct"/>
-            <w:tcBorders>
-              <w:top w:val="nil"/>
-              <w:left w:val="nil"/>
-              <w:bottom w:val="single" w:sz="4" w:space="0" w:color="auto"/>
-              <w:right w:val="single" w:sz="4" w:space="0" w:color="auto"/>
-            </w:tcBorders>
-            <w:shd w:val="clear" w:color="auto" w:fill="auto"/>
-            <w:noWrap/>
-          </w:tcPr>
-          <w:p>
-            <w:pPr>
-              <w:spacing w:after="0" w:line="240" w:lineRule="auto"/>
-              <w:rPr>
-                <w:rFonts w:ascii="Calibri" w:eastAsia="Times New Roman" w:hAnsi="Calibri" w:cs="Times New Roman"/>
-                <w:i w:val="0"/>
-                <w:iCs w:val="0"/>
-                <w:color w:val="000000"/>
-                <w:sz w:val="20"/>
-                <w:szCs w:val="24"/>
-              </w:rPr>
-            </w:pPr>
-          </w:p>
-        </w:tc>
-        <w:tc>
-          <w:tcPr>
-            <w:tcW w:w="1282" w:type="pct"/>
-            <w:tcBorders>
-              <w:top w:val="nil"/>
-              <w:left w:val="nil"/>
-              <w:bottom w:val="single" w:sz="4" w:space="0" w:color="auto"/>
-              <w:right w:val="single" w:sz="4" w:space="0" w:color="auto"/>
-            </w:tcBorders>
-            <w:shd w:val="clear" w:color="auto" w:fill="auto"/>
-            <w:noWrap/>
-          </w:tcPr>
-          <w:p>
-            <w:pPr>
-              <w:spacing w:after="0" w:line="240" w:lineRule="auto"/>
-              <w:rPr>
-                <w:rFonts w:ascii="Calibri" w:eastAsia="Times New Roman" w:hAnsi="Calibri" w:cs="Times New Roman"/>
-                <w:i w:val="0"/>
-                <w:iCs w:val="0"/>
-                <w:color w:val="000000"/>
-                <w:sz w:val="20"/>
-                <w:szCs w:val="24"/>
-              </w:rPr>
-            </w:pPr>
-          </w:p>
-        </w:tc>
-        <w:tc>
-          <w:tcPr>
-            <w:tcW w:w="1716" w:type="pct"/>
-            <w:tcBorders>
-              <w:top w:val="nil"/>
-              <w:left w:val="nil"/>
-              <w:bottom w:val="single" w:sz="4" w:space="0" w:color="auto"/>
-              <w:right w:val="single" w:sz="8" w:space="0" w:color="auto"/>
-            </w:tcBorders>
-            <w:shd w:val="clear" w:color="auto" w:fill="auto"/>
-            <w:noWrap/>
-          </w:tcPr>
-          <w:p>
-            <w:pPr>
-              <w:spacing w:after="0" w:line="240" w:lineRule="auto"/>
-              <w:rPr>
-                <w:rFonts w:ascii="Calibri" w:eastAsia="Times New Roman" w:hAnsi="Calibri" w:cs="Times New Roman"/>
-                <w:i w:val="0"/>
-                <w:iCs w:val="0"/>
-                <w:color w:val="000000"/>
-                <w:sz w:val="20"/>
-                <w:szCs w:val="24"/>
-              </w:rPr>
-            </w:pPr>
-          </w:p>
-        </w:tc>
-      </w:tr>
-      <w:tr>
-        <w:trPr>
-          <w:trHeight w:val="320"/>
-        </w:trPr>
-        <w:tc>
-          <w:tcPr>
-            <w:tcW w:w="361" w:type="pct"/>
-            <w:tcBorders>
-              <w:top w:val="nil"/>
-              <w:left w:val="single" w:sz="8" w:space="0" w:color="auto"/>
-              <w:bottom w:val="single" w:sz="4" w:space="0" w:color="auto"/>
-              <w:right w:val="single" w:sz="4" w:space="0" w:color="auto"/>
-            </w:tcBorders>
-            <w:shd w:val="clear" w:color="auto" w:fill="auto"/>
-            <w:noWrap/>
-          </w:tcPr>
-          <w:p>
-            <w:pPr>
-              <w:spacing w:after="0" w:line="240" w:lineRule="auto"/>
-              <w:rPr>
-                <w:rFonts w:ascii="Calibri" w:eastAsia="Times New Roman" w:hAnsi="Calibri" w:cs="Times New Roman"/>
-                <w:i w:val="0"/>
-                <w:iCs w:val="0"/>
-                <w:color w:val="000000"/>
-                <w:sz w:val="20"/>
-                <w:szCs w:val="24"/>
-              </w:rPr>
-            </w:pPr>
-          </w:p>
-        </w:tc>
-        <w:tc>
-          <w:tcPr>
-            <w:tcW w:w="397" w:type="pct"/>
-            <w:tcBorders>
-              <w:top w:val="nil"/>
-              <w:left w:val="nil"/>
-              <w:bottom w:val="single" w:sz="4" w:space="0" w:color="auto"/>
-              <w:right w:val="single" w:sz="4" w:space="0" w:color="auto"/>
-            </w:tcBorders>
-            <w:shd w:val="clear" w:color="auto" w:fill="auto"/>
-            <w:noWrap/>
-          </w:tcPr>
-          <w:p>
-            <w:pPr>
-              <w:spacing w:after="0" w:line="240" w:lineRule="auto"/>
-              <w:rPr>
-                <w:rFonts w:ascii="Calibri" w:eastAsia="Times New Roman" w:hAnsi="Calibri" w:cs="Times New Roman"/>
-                <w:i w:val="0"/>
-                <w:iCs w:val="0"/>
-                <w:color w:val="000000"/>
-                <w:sz w:val="20"/>
-                <w:szCs w:val="24"/>
-              </w:rPr>
-            </w:pPr>
-          </w:p>
-        </w:tc>
-        <w:tc>
-          <w:tcPr>
-            <w:tcW w:w="1244" w:type="pct"/>
-            <w:tcBorders>
-              <w:top w:val="nil"/>
-              <w:left w:val="nil"/>
-              <w:bottom w:val="single" w:sz="4" w:space="0" w:color="auto"/>
-              <w:right w:val="single" w:sz="4" w:space="0" w:color="auto"/>
-            </w:tcBorders>
-            <w:shd w:val="clear" w:color="auto" w:fill="auto"/>
-            <w:noWrap/>
-          </w:tcPr>
-          <w:p>
-            <w:pPr>
-              <w:spacing w:after="0" w:line="240" w:lineRule="auto"/>
-              <w:rPr>
-                <w:rFonts w:ascii="Calibri" w:eastAsia="Times New Roman" w:hAnsi="Calibri" w:cs="Times New Roman"/>
-                <w:i w:val="0"/>
-                <w:iCs w:val="0"/>
-                <w:color w:val="000000"/>
-                <w:sz w:val="20"/>
-                <w:szCs w:val="24"/>
-              </w:rPr>
-            </w:pPr>
-          </w:p>
-        </w:tc>
-        <w:tc>
-          <w:tcPr>
-            <w:tcW w:w="1282" w:type="pct"/>
-            <w:tcBorders>
-              <w:top w:val="nil"/>
-              <w:left w:val="nil"/>
-              <w:bottom w:val="single" w:sz="4" w:space="0" w:color="auto"/>
-              <w:right w:val="single" w:sz="4" w:space="0" w:color="auto"/>
-            </w:tcBorders>
-            <w:shd w:val="clear" w:color="auto" w:fill="auto"/>
-            <w:noWrap/>
-          </w:tcPr>
-          <w:p>
-            <w:pPr>
-              <w:spacing w:after="0" w:line="240" w:lineRule="auto"/>
-              <w:rPr>
-                <w:rFonts w:ascii="Calibri" w:eastAsia="Times New Roman" w:hAnsi="Calibri" w:cs="Times New Roman"/>
-                <w:i w:val="0"/>
-                <w:iCs w:val="0"/>
-                <w:color w:val="000000"/>
-                <w:sz w:val="20"/>
-                <w:szCs w:val="24"/>
-              </w:rPr>
-            </w:pPr>
-          </w:p>
-        </w:tc>
-        <w:tc>
-          <w:tcPr>
-            <w:tcW w:w="1716" w:type="pct"/>
-            <w:tcBorders>
-              <w:top w:val="nil"/>
-              <w:left w:val="nil"/>
-              <w:bottom w:val="single" w:sz="4" w:space="0" w:color="auto"/>
-              <w:right w:val="single" w:sz="8" w:space="0" w:color="auto"/>
-            </w:tcBorders>
-            <w:shd w:val="clear" w:color="auto" w:fill="auto"/>
-            <w:noWrap/>
-          </w:tcPr>
-          <w:p>
-            <w:pPr>
-              <w:spacing w:after="0" w:line="240" w:lineRule="auto"/>
-              <w:rPr>
-                <w:rFonts w:ascii="Calibri" w:eastAsia="Times New Roman" w:hAnsi="Calibri" w:cs="Times New Roman"/>
-                <w:i w:val="0"/>
-                <w:iCs w:val="0"/>
-                <w:color w:val="000000"/>
-                <w:sz w:val="20"/>
-                <w:szCs w:val="24"/>
-              </w:rPr>
-            </w:pPr>
-          </w:p>
-        </w:tc>
-      </w:tr>
-      <w:tr>
-        <w:trPr>
-          <w:trHeight w:val="320"/>
-        </w:trPr>
-        <w:tc>
-          <w:tcPr>
-            <w:tcW w:w="361" w:type="pct"/>
-            <w:tcBorders>
-              <w:top w:val="nil"/>
-              <w:left w:val="single" w:sz="8" w:space="0" w:color="auto"/>
-              <w:bottom w:val="single" w:sz="4" w:space="0" w:color="auto"/>
-              <w:right w:val="single" w:sz="4" w:space="0" w:color="auto"/>
-            </w:tcBorders>
-            <w:shd w:val="clear" w:color="auto" w:fill="auto"/>
-            <w:noWrap/>
-          </w:tcPr>
-          <w:p>
-            <w:pPr>
-              <w:spacing w:after="0" w:line="240" w:lineRule="auto"/>
-              <w:rPr>
-                <w:rFonts w:ascii="Calibri" w:eastAsia="Times New Roman" w:hAnsi="Calibri" w:cs="Times New Roman"/>
-                <w:i w:val="0"/>
-                <w:iCs w:val="0"/>
-                <w:color w:val="000000"/>
-                <w:sz w:val="20"/>
-                <w:szCs w:val="24"/>
-              </w:rPr>
-            </w:pPr>
-          </w:p>
-        </w:tc>
-        <w:tc>
-          <w:tcPr>
-            <w:tcW w:w="397" w:type="pct"/>
-            <w:tcBorders>
-              <w:top w:val="nil"/>
-              <w:left w:val="nil"/>
-              <w:bottom w:val="single" w:sz="4" w:space="0" w:color="auto"/>
-              <w:right w:val="single" w:sz="4" w:space="0" w:color="auto"/>
-            </w:tcBorders>
-            <w:shd w:val="clear" w:color="auto" w:fill="auto"/>
-            <w:noWrap/>
-          </w:tcPr>
-          <w:p>
-            <w:pPr>
-              <w:spacing w:after="0" w:line="240" w:lineRule="auto"/>
-              <w:rPr>
-                <w:rFonts w:ascii="Calibri" w:eastAsia="Times New Roman" w:hAnsi="Calibri" w:cs="Times New Roman"/>
-                <w:i w:val="0"/>
-                <w:iCs w:val="0"/>
-                <w:color w:val="000000"/>
-                <w:sz w:val="20"/>
-                <w:szCs w:val="24"/>
-              </w:rPr>
-            </w:pPr>
-          </w:p>
-        </w:tc>
-        <w:tc>
-          <w:tcPr>
-            <w:tcW w:w="1244" w:type="pct"/>
-            <w:tcBorders>
-              <w:top w:val="nil"/>
-              <w:left w:val="nil"/>
-              <w:bottom w:val="single" w:sz="4" w:space="0" w:color="auto"/>
-              <w:right w:val="single" w:sz="4" w:space="0" w:color="auto"/>
-            </w:tcBorders>
-            <w:shd w:val="clear" w:color="auto" w:fill="auto"/>
-            <w:noWrap/>
-          </w:tcPr>
-          <w:p>
-            <w:pPr>
-              <w:spacing w:after="0" w:line="240" w:lineRule="auto"/>
-              <w:rPr>
-                <w:rFonts w:ascii="Calibri" w:eastAsia="Times New Roman" w:hAnsi="Calibri" w:cs="Times New Roman"/>
-                <w:i w:val="0"/>
-                <w:iCs w:val="0"/>
-                <w:color w:val="000000"/>
-                <w:sz w:val="20"/>
-                <w:szCs w:val="24"/>
-              </w:rPr>
-            </w:pPr>
-          </w:p>
-        </w:tc>
-        <w:tc>
-          <w:tcPr>
-            <w:tcW w:w="1282" w:type="pct"/>
-            <w:tcBorders>
-              <w:top w:val="nil"/>
-              <w:left w:val="nil"/>
-              <w:bottom w:val="single" w:sz="4" w:space="0" w:color="auto"/>
-              <w:right w:val="single" w:sz="4" w:space="0" w:color="auto"/>
-            </w:tcBorders>
-            <w:shd w:val="clear" w:color="auto" w:fill="auto"/>
-            <w:noWrap/>
-          </w:tcPr>
-          <w:p>
-            <w:pPr>
-              <w:spacing w:after="0" w:line="240" w:lineRule="auto"/>
-              <w:rPr>
-                <w:rFonts w:ascii="Calibri" w:eastAsia="Times New Roman" w:hAnsi="Calibri" w:cs="Times New Roman"/>
-                <w:i w:val="0"/>
-                <w:iCs w:val="0"/>
-                <w:color w:val="000000"/>
-                <w:sz w:val="20"/>
-                <w:szCs w:val="24"/>
-              </w:rPr>
-            </w:pPr>
-          </w:p>
-        </w:tc>
-        <w:tc>
-          <w:tcPr>
-            <w:tcW w:w="1716" w:type="pct"/>
-            <w:tcBorders>
-              <w:top w:val="nil"/>
-              <w:left w:val="nil"/>
-              <w:bottom w:val="single" w:sz="4" w:space="0" w:color="auto"/>
-              <w:right w:val="single" w:sz="8" w:space="0" w:color="auto"/>
-            </w:tcBorders>
-            <w:shd w:val="clear" w:color="auto" w:fill="auto"/>
-            <w:noWrap/>
-          </w:tcPr>
-          <w:p>
-            <w:pPr>
-              <w:spacing w:after="0" w:line="240" w:lineRule="auto"/>
-              <w:rPr>
-                <w:rFonts w:ascii="Calibri" w:eastAsia="Times New Roman" w:hAnsi="Calibri" w:cs="Times New Roman"/>
-                <w:i w:val="0"/>
-                <w:iCs w:val="0"/>
-                <w:color w:val="000000"/>
-                <w:sz w:val="20"/>
-                <w:szCs w:val="24"/>
-              </w:rPr>
-            </w:pPr>
-          </w:p>
-        </w:tc>
-      </w:tr>
-      <w:tr>
-        <w:trPr>
-          <w:trHeight w:val="320"/>
-        </w:trPr>
-        <w:tc>
-          <w:tcPr>
-            <w:tcW w:w="361" w:type="pct"/>
-            <w:tcBorders>
-              <w:top w:val="nil"/>
-              <w:left w:val="single" w:sz="8" w:space="0" w:color="auto"/>
-              <w:bottom w:val="single" w:sz="4" w:space="0" w:color="auto"/>
-              <w:right w:val="single" w:sz="4" w:space="0" w:color="auto"/>
-            </w:tcBorders>
-            <w:shd w:val="clear" w:color="auto" w:fill="auto"/>
-            <w:noWrap/>
-          </w:tcPr>
-          <w:p>
-            <w:pPr>
-              <w:spacing w:after="0" w:line="240" w:lineRule="auto"/>
-              <w:rPr>
-                <w:rFonts w:ascii="Calibri" w:eastAsia="Times New Roman" w:hAnsi="Calibri" w:cs="Times New Roman"/>
-                <w:i w:val="0"/>
-                <w:iCs w:val="0"/>
-                <w:color w:val="000000"/>
-                <w:sz w:val="20"/>
-                <w:szCs w:val="24"/>
-              </w:rPr>
-            </w:pPr>
-          </w:p>
-        </w:tc>
-        <w:tc>
-          <w:tcPr>
-            <w:tcW w:w="397" w:type="pct"/>
-            <w:tcBorders>
-              <w:top w:val="nil"/>
-              <w:left w:val="nil"/>
-              <w:bottom w:val="single" w:sz="4" w:space="0" w:color="auto"/>
-              <w:right w:val="single" w:sz="4" w:space="0" w:color="auto"/>
-            </w:tcBorders>
-            <w:shd w:val="clear" w:color="auto" w:fill="auto"/>
-            <w:noWrap/>
-          </w:tcPr>
-          <w:p>
-            <w:pPr>
-              <w:spacing w:after="0" w:line="240" w:lineRule="auto"/>
-              <w:rPr>
-                <w:rFonts w:ascii="Calibri" w:eastAsia="Times New Roman" w:hAnsi="Calibri" w:cs="Times New Roman"/>
-                <w:i w:val="0"/>
-                <w:iCs w:val="0"/>
-                <w:color w:val="000000"/>
-                <w:sz w:val="20"/>
-                <w:szCs w:val="24"/>
-              </w:rPr>
-            </w:pPr>
-          </w:p>
-        </w:tc>
-        <w:tc>
-          <w:tcPr>
-            <w:tcW w:w="1244" w:type="pct"/>
-            <w:tcBorders>
-              <w:top w:val="nil"/>
-              <w:left w:val="nil"/>
-              <w:bottom w:val="single" w:sz="4" w:space="0" w:color="auto"/>
-              <w:right w:val="single" w:sz="4" w:space="0" w:color="auto"/>
-            </w:tcBorders>
-            <w:shd w:val="clear" w:color="auto" w:fill="auto"/>
-            <w:noWrap/>
-          </w:tcPr>
-          <w:p>
-            <w:pPr>
-              <w:spacing w:after="0" w:line="240" w:lineRule="auto"/>
-              <w:rPr>
-                <w:rFonts w:ascii="Calibri" w:eastAsia="Times New Roman" w:hAnsi="Calibri" w:cs="Times New Roman"/>
-                <w:i w:val="0"/>
-                <w:iCs w:val="0"/>
-                <w:color w:val="000000"/>
-                <w:sz w:val="20"/>
-                <w:szCs w:val="24"/>
-              </w:rPr>
-            </w:pPr>
-          </w:p>
-        </w:tc>
-        <w:tc>
-          <w:tcPr>
-            <w:tcW w:w="1282" w:type="pct"/>
-            <w:tcBorders>
-              <w:top w:val="nil"/>
-              <w:left w:val="nil"/>
-              <w:bottom w:val="single" w:sz="4" w:space="0" w:color="auto"/>
-              <w:right w:val="single" w:sz="4" w:space="0" w:color="auto"/>
-            </w:tcBorders>
-            <w:shd w:val="clear" w:color="auto" w:fill="auto"/>
-            <w:noWrap/>
-          </w:tcPr>
-          <w:p>
-            <w:pPr>
-              <w:spacing w:after="0" w:line="240" w:lineRule="auto"/>
-              <w:rPr>
-                <w:rFonts w:ascii="Calibri" w:eastAsia="Times New Roman" w:hAnsi="Calibri" w:cs="Times New Roman"/>
-                <w:i w:val="0"/>
-                <w:iCs w:val="0"/>
-                <w:color w:val="000000"/>
-                <w:sz w:val="20"/>
-                <w:szCs w:val="24"/>
-              </w:rPr>
-            </w:pPr>
-          </w:p>
-        </w:tc>
-        <w:tc>
-          <w:tcPr>
-            <w:tcW w:w="1716" w:type="pct"/>
-            <w:tcBorders>
-              <w:top w:val="nil"/>
-              <w:left w:val="nil"/>
-              <w:bottom w:val="single" w:sz="4" w:space="0" w:color="auto"/>
-              <w:right w:val="single" w:sz="8" w:space="0" w:color="auto"/>
-            </w:tcBorders>
-            <w:shd w:val="clear" w:color="auto" w:fill="auto"/>
-            <w:noWrap/>
-          </w:tcPr>
-          <w:p>
-            <w:pPr>
-              <w:spacing w:after="0" w:line="240" w:lineRule="auto"/>
-              <w:rPr>
-                <w:rFonts w:ascii="Calibri" w:eastAsia="Times New Roman" w:hAnsi="Calibri" w:cs="Times New Roman"/>
-                <w:i w:val="0"/>
-                <w:iCs w:val="0"/>
-                <w:color w:val="000000"/>
-                <w:sz w:val="20"/>
-                <w:szCs w:val="24"/>
-              </w:rPr>
-            </w:pPr>
-          </w:p>
-        </w:tc>
-      </w:tr>
-      <w:tr>
-        <w:trPr>
-          <w:trHeight w:val="320"/>
-        </w:trPr>
-        <w:tc>
-          <w:tcPr>
-            <w:tcW w:w="361" w:type="pct"/>
-            <w:tcBorders>
-              <w:top w:val="nil"/>
-              <w:left w:val="single" w:sz="8" w:space="0" w:color="auto"/>
-              <w:bottom w:val="single" w:sz="4" w:space="0" w:color="auto"/>
-              <w:right w:val="single" w:sz="4" w:space="0" w:color="auto"/>
-            </w:tcBorders>
-            <w:shd w:val="clear" w:color="auto" w:fill="auto"/>
-            <w:noWrap/>
-          </w:tcPr>
-          <w:p>
-            <w:pPr>
-              <w:spacing w:after="0" w:line="240" w:lineRule="auto"/>
-              <w:rPr>
-                <w:rFonts w:ascii="Calibri" w:eastAsia="Times New Roman" w:hAnsi="Calibri" w:cs="Times New Roman"/>
-                <w:i w:val="0"/>
-                <w:iCs w:val="0"/>
-                <w:color w:val="000000"/>
-                <w:sz w:val="20"/>
-                <w:szCs w:val="24"/>
-              </w:rPr>
-            </w:pPr>
-          </w:p>
-        </w:tc>
-        <w:tc>
-          <w:tcPr>
-            <w:tcW w:w="397" w:type="pct"/>
-            <w:tcBorders>
-              <w:top w:val="nil"/>
-              <w:left w:val="nil"/>
-              <w:bottom w:val="single" w:sz="4" w:space="0" w:color="auto"/>
-              <w:right w:val="single" w:sz="4" w:space="0" w:color="auto"/>
-            </w:tcBorders>
-            <w:shd w:val="clear" w:color="auto" w:fill="auto"/>
-            <w:noWrap/>
-          </w:tcPr>
-          <w:p>
-            <w:pPr>
-              <w:spacing w:after="0" w:line="240" w:lineRule="auto"/>
-              <w:rPr>
-                <w:rFonts w:ascii="Calibri" w:eastAsia="Times New Roman" w:hAnsi="Calibri" w:cs="Times New Roman"/>
-                <w:i w:val="0"/>
-                <w:iCs w:val="0"/>
-                <w:color w:val="000000"/>
-                <w:sz w:val="20"/>
-                <w:szCs w:val="24"/>
-              </w:rPr>
-            </w:pPr>
-          </w:p>
-        </w:tc>
-        <w:tc>
-          <w:tcPr>
-            <w:tcW w:w="1244" w:type="pct"/>
-            <w:tcBorders>
-              <w:top w:val="nil"/>
-              <w:left w:val="nil"/>
-              <w:bottom w:val="single" w:sz="4" w:space="0" w:color="auto"/>
-              <w:right w:val="single" w:sz="4" w:space="0" w:color="auto"/>
-            </w:tcBorders>
-            <w:shd w:val="clear" w:color="auto" w:fill="auto"/>
-            <w:noWrap/>
-          </w:tcPr>
-          <w:p>
-            <w:pPr>
-              <w:spacing w:after="0" w:line="240" w:lineRule="auto"/>
-              <w:rPr>
-                <w:rFonts w:ascii="Calibri" w:eastAsia="Times New Roman" w:hAnsi="Calibri" w:cs="Times New Roman"/>
-                <w:i w:val="0"/>
-                <w:iCs w:val="0"/>
-                <w:color w:val="000000"/>
-                <w:sz w:val="20"/>
-                <w:szCs w:val="24"/>
-              </w:rPr>
-            </w:pPr>
-          </w:p>
-        </w:tc>
-        <w:tc>
-          <w:tcPr>
-            <w:tcW w:w="1282" w:type="pct"/>
-            <w:tcBorders>
-              <w:top w:val="nil"/>
-              <w:left w:val="nil"/>
-              <w:bottom w:val="single" w:sz="4" w:space="0" w:color="auto"/>
-              <w:right w:val="single" w:sz="4" w:space="0" w:color="auto"/>
-            </w:tcBorders>
-            <w:shd w:val="clear" w:color="auto" w:fill="auto"/>
-            <w:noWrap/>
-          </w:tcPr>
-          <w:p>
-            <w:pPr>
-              <w:spacing w:after="0" w:line="240" w:lineRule="auto"/>
-              <w:rPr>
-                <w:rFonts w:ascii="Calibri" w:eastAsia="Times New Roman" w:hAnsi="Calibri" w:cs="Times New Roman"/>
-                <w:i w:val="0"/>
-                <w:iCs w:val="0"/>
-                <w:color w:val="000000"/>
-                <w:sz w:val="20"/>
-                <w:szCs w:val="24"/>
-              </w:rPr>
-            </w:pPr>
-          </w:p>
-        </w:tc>
-        <w:tc>
-          <w:tcPr>
-            <w:tcW w:w="1716" w:type="pct"/>
-            <w:tcBorders>
-              <w:top w:val="nil"/>
-              <w:left w:val="nil"/>
-              <w:bottom w:val="single" w:sz="4" w:space="0" w:color="auto"/>
-              <w:right w:val="single" w:sz="8" w:space="0" w:color="auto"/>
-            </w:tcBorders>
-            <w:shd w:val="clear" w:color="auto" w:fill="auto"/>
-            <w:noWrap/>
-          </w:tcPr>
-          <w:p>
-            <w:pPr>
-              <w:spacing w:after="0" w:line="240" w:lineRule="auto"/>
-              <w:rPr>
-                <w:rFonts w:ascii="Calibri" w:eastAsia="Times New Roman" w:hAnsi="Calibri" w:cs="Times New Roman"/>
-                <w:i w:val="0"/>
-                <w:iCs w:val="0"/>
-                <w:color w:val="000000"/>
-                <w:sz w:val="20"/>
-                <w:szCs w:val="24"/>
-              </w:rPr>
-            </w:pPr>
-          </w:p>
-        </w:tc>
-      </w:tr>
-      <w:tr>
-        <w:trPr>
-          <w:trHeight w:val="340"/>
-        </w:trPr>
-        <w:tc>
-          <w:tcPr>
-            <w:tcW w:w="361" w:type="pct"/>
-            <w:tcBorders>
-              <w:top w:val="nil"/>
-              <w:left w:val="single" w:sz="8" w:space="0" w:color="auto"/>
-              <w:bottom w:val="single" w:sz="8" w:space="0" w:color="auto"/>
-              <w:right w:val="single" w:sz="4" w:space="0" w:color="auto"/>
-            </w:tcBorders>
-            <w:shd w:val="clear" w:color="auto" w:fill="auto"/>
-            <w:noWrap/>
-          </w:tcPr>
-          <w:p>
-            <w:pPr>
-              <w:spacing w:after="0" w:line="240" w:lineRule="auto"/>
-              <w:rPr>
-                <w:rFonts w:ascii="Calibri" w:eastAsia="Times New Roman" w:hAnsi="Calibri" w:cs="Times New Roman"/>
-                <w:i w:val="0"/>
-                <w:iCs w:val="0"/>
-                <w:color w:val="000000"/>
-                <w:sz w:val="20"/>
-                <w:szCs w:val="24"/>
-              </w:rPr>
-            </w:pPr>
-          </w:p>
-        </w:tc>
-        <w:tc>
-          <w:tcPr>
-            <w:tcW w:w="397" w:type="pct"/>
-            <w:tcBorders>
-              <w:top w:val="nil"/>
-              <w:left w:val="nil"/>
-              <w:bottom w:val="single" w:sz="8" w:space="0" w:color="auto"/>
-              <w:right w:val="single" w:sz="4" w:space="0" w:color="auto"/>
-            </w:tcBorders>
-            <w:shd w:val="clear" w:color="auto" w:fill="auto"/>
-            <w:noWrap/>
-          </w:tcPr>
-          <w:p>
-            <w:pPr>
-              <w:spacing w:after="0" w:line="240" w:lineRule="auto"/>
-              <w:rPr>
-                <w:rFonts w:ascii="Calibri" w:eastAsia="Times New Roman" w:hAnsi="Calibri" w:cs="Times New Roman"/>
-                <w:i w:val="0"/>
-                <w:iCs w:val="0"/>
-                <w:color w:val="000000"/>
-                <w:sz w:val="20"/>
-                <w:szCs w:val="24"/>
-              </w:rPr>
-            </w:pPr>
-          </w:p>
-        </w:tc>
-        <w:tc>
-          <w:tcPr>
-            <w:tcW w:w="1244" w:type="pct"/>
-            <w:tcBorders>
-              <w:top w:val="nil"/>
-              <w:left w:val="nil"/>
-              <w:bottom w:val="single" w:sz="8" w:space="0" w:color="auto"/>
-              <w:right w:val="single" w:sz="4" w:space="0" w:color="auto"/>
-            </w:tcBorders>
-            <w:shd w:val="clear" w:color="auto" w:fill="auto"/>
-            <w:noWrap/>
-          </w:tcPr>
-          <w:p>
-            <w:pPr>
-              <w:spacing w:after="0" w:line="240" w:lineRule="auto"/>
-              <w:rPr>
-                <w:rFonts w:ascii="Calibri" w:eastAsia="Times New Roman" w:hAnsi="Calibri" w:cs="Times New Roman"/>
-                <w:i w:val="0"/>
-                <w:iCs w:val="0"/>
-                <w:color w:val="000000"/>
-                <w:sz w:val="20"/>
-                <w:szCs w:val="24"/>
-              </w:rPr>
-            </w:pPr>
-          </w:p>
-        </w:tc>
-        <w:tc>
-          <w:tcPr>
-            <w:tcW w:w="1282" w:type="pct"/>
-            <w:tcBorders>
-              <w:top w:val="nil"/>
-              <w:left w:val="nil"/>
-              <w:bottom w:val="single" w:sz="8" w:space="0" w:color="auto"/>
-              <w:right w:val="single" w:sz="4" w:space="0" w:color="auto"/>
-            </w:tcBorders>
-            <w:shd w:val="clear" w:color="auto" w:fill="auto"/>
-            <w:noWrap/>
-          </w:tcPr>
-          <w:p>
-            <w:pPr>
-              <w:spacing w:after="0" w:line="240" w:lineRule="auto"/>
-              <w:rPr>
-                <w:rFonts w:ascii="Calibri" w:eastAsia="Times New Roman" w:hAnsi="Calibri" w:cs="Times New Roman"/>
-                <w:i w:val="0"/>
-                <w:iCs w:val="0"/>
-                <w:color w:val="000000"/>
-                <w:sz w:val="20"/>
-                <w:szCs w:val="24"/>
-              </w:rPr>
-            </w:pPr>
-          </w:p>
-        </w:tc>
-        <w:tc>
-          <w:tcPr>
-            <w:tcW w:w="1716" w:type="pct"/>
-            <w:tcBorders>
-              <w:top w:val="nil"/>
-              <w:left w:val="nil"/>
-              <w:bottom w:val="single" w:sz="8" w:space="0" w:color="auto"/>
-              <w:right w:val="single" w:sz="8" w:space="0" w:color="auto"/>
-            </w:tcBorders>
-            <w:shd w:val="clear" w:color="auto" w:fill="auto"/>
-            <w:noWrap/>
-          </w:tcPr>
-          <w:p>
-            <w:pPr>
-              <w:spacing w:after="0" w:line="240" w:lineRule="auto"/>
-              <w:rPr>
-                <w:rFonts w:ascii="Calibri" w:eastAsia="Times New Roman" w:hAnsi="Calibri" w:cs="Times New Roman"/>
-                <w:i w:val="0"/>
-                <w:iCs w:val="0"/>
-                <w:color w:val="000000"/>
-                <w:sz w:val="20"/>
-                <w:szCs w:val="24"/>
-              </w:rPr>
-            </w:pPr>
+              <w:t>Fixed this rule</w:t>
+            </w:r>
           </w:p>
         </w:tc>
       </w:tr>
     </w:tbl>
-    <w:p/>
+    <w:p>
+      <w:pPr>
+        <w:rPr>
+          <w:i w:val="0"/>
+        </w:rPr>
+      </w:pPr>
+    </w:p>
     <w:sectPr>
       <w:pgSz w:w="16840" w:h="11900" w:orient="landscape"/>
       <w:pgMar w:top="1417" w:right="1417" w:bottom="1417" w:left="1417" w:header="708" w:footer="708" w:gutter="0"/>
@@ -2464,11 +1923,100 @@
       </w:pPr>
     </w:lvl>
   </w:abstractNum>
+  <w:abstractNum w:abstractNumId="2">
+    <w:nsid w:val="73357B72"/>
+    <w:multiLevelType w:val="hybridMultilevel"/>
+    <w:tmpl w:val="0BA06D5C"/>
+    <w:lvl w:ilvl="0" w:tplc="0406000F">
+      <w:start w:val="1"/>
+      <w:numFmt w:val="decimal"/>
+      <w:lvlText w:val="%1."/>
+      <w:lvlJc w:val="left"/>
+      <w:pPr>
+        <w:ind w:left="720" w:hanging="360"/>
+      </w:pPr>
+    </w:lvl>
+    <w:lvl w:ilvl="1" w:tplc="04060019" w:tentative="1">
+      <w:start w:val="1"/>
+      <w:numFmt w:val="lowerLetter"/>
+      <w:lvlText w:val="%2."/>
+      <w:lvlJc w:val="left"/>
+      <w:pPr>
+        <w:ind w:left="1440" w:hanging="360"/>
+      </w:pPr>
+    </w:lvl>
+    <w:lvl w:ilvl="2" w:tplc="0406001B" w:tentative="1">
+      <w:start w:val="1"/>
+      <w:numFmt w:val="lowerRoman"/>
+      <w:lvlText w:val="%3."/>
+      <w:lvlJc w:val="right"/>
+      <w:pPr>
+        <w:ind w:left="2160" w:hanging="180"/>
+      </w:pPr>
+    </w:lvl>
+    <w:lvl w:ilvl="3" w:tplc="0406000F" w:tentative="1">
+      <w:start w:val="1"/>
+      <w:numFmt w:val="decimal"/>
+      <w:lvlText w:val="%4."/>
+      <w:lvlJc w:val="left"/>
+      <w:pPr>
+        <w:ind w:left="2880" w:hanging="360"/>
+      </w:pPr>
+    </w:lvl>
+    <w:lvl w:ilvl="4" w:tplc="04060019" w:tentative="1">
+      <w:start w:val="1"/>
+      <w:numFmt w:val="lowerLetter"/>
+      <w:lvlText w:val="%5."/>
+      <w:lvlJc w:val="left"/>
+      <w:pPr>
+        <w:ind w:left="3600" w:hanging="360"/>
+      </w:pPr>
+    </w:lvl>
+    <w:lvl w:ilvl="5" w:tplc="0406001B" w:tentative="1">
+      <w:start w:val="1"/>
+      <w:numFmt w:val="lowerRoman"/>
+      <w:lvlText w:val="%6."/>
+      <w:lvlJc w:val="right"/>
+      <w:pPr>
+        <w:ind w:left="4320" w:hanging="180"/>
+      </w:pPr>
+    </w:lvl>
+    <w:lvl w:ilvl="6" w:tplc="0406000F" w:tentative="1">
+      <w:start w:val="1"/>
+      <w:numFmt w:val="decimal"/>
+      <w:lvlText w:val="%7."/>
+      <w:lvlJc w:val="left"/>
+      <w:pPr>
+        <w:ind w:left="5040" w:hanging="360"/>
+      </w:pPr>
+    </w:lvl>
+    <w:lvl w:ilvl="7" w:tplc="04060019" w:tentative="1">
+      <w:start w:val="1"/>
+      <w:numFmt w:val="lowerLetter"/>
+      <w:lvlText w:val="%8."/>
+      <w:lvlJc w:val="left"/>
+      <w:pPr>
+        <w:ind w:left="5760" w:hanging="360"/>
+      </w:pPr>
+    </w:lvl>
+    <w:lvl w:ilvl="8" w:tplc="0406001B" w:tentative="1">
+      <w:start w:val="1"/>
+      <w:numFmt w:val="lowerRoman"/>
+      <w:lvlText w:val="%9."/>
+      <w:lvlJc w:val="right"/>
+      <w:pPr>
+        <w:ind w:left="6480" w:hanging="180"/>
+      </w:pPr>
+    </w:lvl>
+  </w:abstractNum>
   <w:num w:numId="1">
     <w:abstractNumId w:val="0"/>
   </w:num>
   <w:num w:numId="2">
     <w:abstractNumId w:val="1"/>
+  </w:num>
+  <w:num w:numId="3">
+    <w:abstractNumId w:val="2"/>
   </w:num>
 </w:numbering>
 </file>
@@ -4530,7 +4078,7 @@
   <a:extraClrSchemeLst/>
   <a:extLst>
     <a:ext uri="{05A4C25C-085E-4340-85A3-A5531E510DB2}">
-      <thm15:themeFamily xmlns="" xmlns:thm15="http://schemas.microsoft.com/office/thememl/2012/main" name="Office Theme" id="{62F939B6-93AF-4DB8-9C6B-D6C7DFDC589F}" vid="{4A3C46E8-61CC-4603-A589-7422A47A8E4A}"/>
+      <thm15:themeFamily xmlns:thm15="http://schemas.microsoft.com/office/thememl/2012/main" xmlns="" name="Office Theme" id="{62F939B6-93AF-4DB8-9C6B-D6C7DFDC589F}" vid="{4A3C46E8-61CC-4603-A589-7422A47A8E4A}"/>
     </a:ext>
   </a:extLst>
 </a:theme>

</xml_diff>

<commit_message>
RC1 release notes update from Siw
</commit_message>
<xml_diff>
--- a/release-notes/Release notes for openPEPPOL-VA-V3.2.0_RC1.docx
+++ b/release-notes/Release notes for openPEPPOL-VA-V3.2.0_RC1.docx
@@ -9,6 +9,8 @@
           <w:lang w:val="nb-NO"/>
         </w:rPr>
       </w:pPr>
+      <w:bookmarkStart w:id="0" w:name="_GoBack"/>
+      <w:bookmarkEnd w:id="0"/>
       <w:r>
         <w:rPr>
           <w:lang w:val="nb-NO"/>
@@ -165,108 +167,10 @@
     </w:p>
     <w:p>
       <w:pPr>
-        <w:pStyle w:val="ListParagraph"/>
-        <w:numPr>
-          <w:ilvl w:val="0"/>
-          <w:numId w:val="3"/>
-        </w:numPr>
-      </w:pPr>
-      <w:r>
-        <w:t>PEPPOLCORE artifacts have been added</w:t>
-      </w:r>
-    </w:p>
-    <w:p>
-      <w:pPr>
-        <w:pStyle w:val="ListParagraph"/>
-        <w:numPr>
-          <w:ilvl w:val="0"/>
-          <w:numId w:val="3"/>
-        </w:numPr>
-      </w:pPr>
-      <w:r>
-        <w:rPr>
-          <w:rFonts w:ascii="Calibri" w:hAnsi="Calibri" w:cs="Arial"/>
-          <w:color w:val="000000"/>
-        </w:rPr>
-        <w:t>EUGEN-T16-R007 have been added to the T16 validation</w:t>
-      </w:r>
-    </w:p>
-    <w:p>
-      <w:pPr>
-        <w:pStyle w:val="ListParagraph"/>
-        <w:numPr>
-          <w:ilvl w:val="0"/>
-          <w:numId w:val="3"/>
-        </w:numPr>
-      </w:pPr>
-      <w:r>
-        <w:t xml:space="preserve">Minor corrections has been done in rule </w:t>
-      </w:r>
-      <w:r>
-        <w:rPr>
-          <w:rFonts w:ascii="Lucida Console" w:hAnsi="Lucida Console" w:cs="Lucida Console"/>
-          <w:sz w:val="20"/>
-          <w:lang w:val="da-DK"/>
-        </w:rPr>
-        <w:t>BII2-T10-R043</w:t>
-      </w:r>
-      <w:r>
-        <w:t xml:space="preserve">, </w:t>
-      </w:r>
-      <w:r>
-        <w:rPr>
-          <w:rFonts w:ascii="Lucida Console" w:hAnsi="Lucida Console" w:cs="Lucida Console"/>
-          <w:sz w:val="20"/>
-          <w:lang w:val="da-DK"/>
-        </w:rPr>
-        <w:t xml:space="preserve">BII2-T14-R043, </w:t>
-      </w:r>
-      <w:r>
-        <w:rPr>
-          <w:rFonts w:ascii="Calibri" w:hAnsi="Calibri" w:cs="Arial"/>
-          <w:color w:val="000000"/>
-        </w:rPr>
-        <w:t>BII2-T01-R011</w:t>
-      </w:r>
-      <w:r>
-        <w:rPr>
-          <w:rFonts w:ascii="Calibri" w:hAnsi="Calibri" w:cs="Arial"/>
-          <w:color w:val="000000"/>
-        </w:rPr>
-        <w:t xml:space="preserve"> </w:t>
-      </w:r>
-      <w:r>
-        <w:t>,</w:t>
-      </w:r>
-      <w:r>
-        <w:t xml:space="preserve"> </w:t>
-      </w:r>
-      <w:r>
-        <w:rPr>
-          <w:rFonts w:ascii="Calibri" w:hAnsi="Calibri" w:cs="Arial"/>
-          <w:color w:val="000000"/>
-        </w:rPr>
-        <w:t xml:space="preserve">BII2-T01-R017, </w:t>
-      </w:r>
-      <w:r>
-        <w:t xml:space="preserve"> </w:t>
-      </w:r>
-      <w:r>
-        <w:rPr>
-          <w:rFonts w:ascii="Calibri" w:hAnsi="Calibri" w:cs="Arial"/>
-          <w:color w:val="000000"/>
-        </w:rPr>
-        <w:t>EUGEN-T16-R002 and BII2-T01-R017</w:t>
-      </w:r>
-    </w:p>
-    <w:p>
-      <w:pPr>
         <w:rPr>
           <w:i w:val="0"/>
         </w:rPr>
       </w:pPr>
-      <w:bookmarkStart w:id="0" w:name="_GoBack"/>
-      <w:bookmarkEnd w:id="0"/>
     </w:p>
     <w:p>
       <w:pPr>
@@ -290,9 +194,9 @@
       <w:tblGrid>
         <w:gridCol w:w="1410"/>
         <w:gridCol w:w="1411"/>
-        <w:gridCol w:w="4799"/>
+        <w:gridCol w:w="4798"/>
         <w:gridCol w:w="1701"/>
-        <w:gridCol w:w="4901"/>
+        <w:gridCol w:w="4900"/>
       </w:tblGrid>
       <w:tr>
         <w:trPr>
@@ -1741,7 +1645,7 @@
     </w:p>
     <w:sectPr>
       <w:pgSz w:w="16840" w:h="11900" w:orient="landscape"/>
-      <w:pgMar w:top="1417" w:right="1417" w:bottom="1417" w:left="1417" w:header="708" w:footer="708" w:gutter="0"/>
+      <w:pgMar w:top="1247" w:right="1418" w:bottom="1134" w:left="1418" w:header="709" w:footer="709" w:gutter="0"/>
       <w:cols w:space="708"/>
       <w:docGrid w:linePitch="360"/>
     </w:sectPr>
@@ -4078,7 +3982,7 @@
   <a:extraClrSchemeLst/>
   <a:extLst>
     <a:ext uri="{05A4C25C-085E-4340-85A3-A5531E510DB2}">
-      <thm15:themeFamily xmlns:thm15="http://schemas.microsoft.com/office/thememl/2012/main" xmlns="" name="Office Theme" id="{62F939B6-93AF-4DB8-9C6B-D6C7DFDC589F}" vid="{4A3C46E8-61CC-4603-A589-7422A47A8E4A}"/>
+      <thm15:themeFamily xmlns="" xmlns:thm15="http://schemas.microsoft.com/office/thememl/2012/main" name="Office Theme" id="{62F939B6-93AF-4DB8-9C6B-D6C7DFDC589F}" vid="{4A3C46E8-61CC-4603-A589-7422A47A8E4A}"/>
     </a:ext>
   </a:extLst>
 </a:theme>

</xml_diff>